<commit_message>
Add notes #2 Finish document
</commit_message>
<xml_diff>
--- a/Course Project Summary.docx
+++ b/Course Project Summary.docx
@@ -53,7 +53,7 @@
                     </pic:cNvPicPr>
                   </pic:nvPicPr>
                   <pic:blipFill>
-                    <a:blip r:embed="rId6">
+                    <a:blip r:embed="rId8">
                       <a:extLst>
                         <a:ext uri="{28A0092B-C50C-407E-A947-70E740481C1C}">
                           <a14:useLocalDpi xmlns:a14="http://schemas.microsoft.com/office/drawing/2010/main" val="0"/>
@@ -510,7 +510,7 @@
           <w:r>
             <w:fldChar w:fldCharType="separate"/>
           </w:r>
-          <w:hyperlink w:anchor="_Toc4523048" w:history="1">
+          <w:hyperlink w:anchor="_Toc4526719" w:history="1">
             <w:r>
               <w:rPr>
                 <w:rStyle w:val="a8"/>
@@ -555,7 +555,7 @@
                 <w:noProof/>
                 <w:webHidden/>
               </w:rPr>
-              <w:instrText xml:space="preserve"> PAGEREF _Toc4523048 \h </w:instrText>
+              <w:instrText xml:space="preserve"> PAGEREF _Toc4526719 \h </w:instrText>
             </w:r>
             <w:r>
               <w:rPr>
@@ -600,7 +600,7 @@
               <w:sz w:val="21"/>
             </w:rPr>
           </w:pPr>
-          <w:hyperlink w:anchor="_Toc4523049" w:history="1">
+          <w:hyperlink w:anchor="_Toc4526720" w:history="1">
             <w:r>
               <w:rPr>
                 <w:rStyle w:val="a8"/>
@@ -645,7 +645,7 @@
                 <w:noProof/>
                 <w:webHidden/>
               </w:rPr>
-              <w:instrText xml:space="preserve"> PAGEREF _Toc4523049 \h </w:instrText>
+              <w:instrText xml:space="preserve"> PAGEREF _Toc4526720 \h </w:instrText>
             </w:r>
             <w:r>
               <w:rPr>
@@ -690,7 +690,7 @@
               <w:sz w:val="21"/>
             </w:rPr>
           </w:pPr>
-          <w:hyperlink w:anchor="_Toc4523050" w:history="1">
+          <w:hyperlink w:anchor="_Toc4526721" w:history="1">
             <w:r>
               <w:rPr>
                 <w:rStyle w:val="a8"/>
@@ -735,7 +735,7 @@
                 <w:noProof/>
                 <w:webHidden/>
               </w:rPr>
-              <w:instrText xml:space="preserve"> PAGEREF _Toc4523050 \h </w:instrText>
+              <w:instrText xml:space="preserve"> PAGEREF _Toc4526721 \h </w:instrText>
             </w:r>
             <w:r>
               <w:rPr>
@@ -780,7 +780,7 @@
               <w:sz w:val="21"/>
             </w:rPr>
           </w:pPr>
-          <w:hyperlink w:anchor="_Toc4523051" w:history="1">
+          <w:hyperlink w:anchor="_Toc4526722" w:history="1">
             <w:r>
               <w:rPr>
                 <w:rStyle w:val="a8"/>
@@ -825,7 +825,7 @@
                 <w:noProof/>
                 <w:webHidden/>
               </w:rPr>
-              <w:instrText xml:space="preserve"> PAGEREF _Toc4523051 \h </w:instrText>
+              <w:instrText xml:space="preserve"> PAGEREF _Toc4526722 \h </w:instrText>
             </w:r>
             <w:r>
               <w:rPr>
@@ -870,7 +870,7 @@
               <w:sz w:val="21"/>
             </w:rPr>
           </w:pPr>
-          <w:hyperlink w:anchor="_Toc4523052" w:history="1">
+          <w:hyperlink w:anchor="_Toc4526723" w:history="1">
             <w:r>
               <w:rPr>
                 <w:rStyle w:val="a8"/>
@@ -915,7 +915,7 @@
                 <w:noProof/>
                 <w:webHidden/>
               </w:rPr>
-              <w:instrText xml:space="preserve"> PAGEREF _Toc4523052 \h </w:instrText>
+              <w:instrText xml:space="preserve"> PAGEREF _Toc4526723 \h </w:instrText>
             </w:r>
             <w:r>
               <w:rPr>
@@ -960,7 +960,7 @@
               <w:sz w:val="21"/>
             </w:rPr>
           </w:pPr>
-          <w:hyperlink w:anchor="_Toc4523053" w:history="1">
+          <w:hyperlink w:anchor="_Toc4526724" w:history="1">
             <w:r>
               <w:rPr>
                 <w:rStyle w:val="a8"/>
@@ -1005,7 +1005,7 @@
                 <w:noProof/>
                 <w:webHidden/>
               </w:rPr>
-              <w:instrText xml:space="preserve"> PAGEREF _Toc4523053 \h </w:instrText>
+              <w:instrText xml:space="preserve"> PAGEREF _Toc4526724 \h </w:instrText>
             </w:r>
             <w:r>
               <w:rPr>
@@ -1050,7 +1050,7 @@
               <w:sz w:val="21"/>
             </w:rPr>
           </w:pPr>
-          <w:hyperlink w:anchor="_Toc4523054" w:history="1">
+          <w:hyperlink w:anchor="_Toc4526725" w:history="1">
             <w:r>
               <w:rPr>
                 <w:rStyle w:val="a8"/>
@@ -1095,7 +1095,7 @@
                 <w:noProof/>
                 <w:webHidden/>
               </w:rPr>
-              <w:instrText xml:space="preserve"> PAGEREF _Toc4523054 \h </w:instrText>
+              <w:instrText xml:space="preserve"> PAGEREF _Toc4526725 \h </w:instrText>
             </w:r>
             <w:r>
               <w:rPr>
@@ -1140,7 +1140,7 @@
               <w:sz w:val="21"/>
             </w:rPr>
           </w:pPr>
-          <w:hyperlink w:anchor="_Toc4523055" w:history="1">
+          <w:hyperlink w:anchor="_Toc4526726" w:history="1">
             <w:r>
               <w:rPr>
                 <w:rStyle w:val="a8"/>
@@ -1185,7 +1185,7 @@
                 <w:noProof/>
                 <w:webHidden/>
               </w:rPr>
-              <w:instrText xml:space="preserve"> PAGEREF _Toc4523055 \h </w:instrText>
+              <w:instrText xml:space="preserve"> PAGEREF _Toc4526726 \h </w:instrText>
             </w:r>
             <w:r>
               <w:rPr>
@@ -1230,7 +1230,7 @@
               <w:sz w:val="21"/>
             </w:rPr>
           </w:pPr>
-          <w:hyperlink w:anchor="_Toc4523056" w:history="1">
+          <w:hyperlink w:anchor="_Toc4526727" w:history="1">
             <w:r>
               <w:rPr>
                 <w:rStyle w:val="a8"/>
@@ -1275,7 +1275,7 @@
                 <w:noProof/>
                 <w:webHidden/>
               </w:rPr>
-              <w:instrText xml:space="preserve"> PAGEREF _Toc4523056 \h </w:instrText>
+              <w:instrText xml:space="preserve"> PAGEREF _Toc4526727 \h </w:instrText>
             </w:r>
             <w:r>
               <w:rPr>
@@ -1320,7 +1320,7 @@
               <w:sz w:val="21"/>
             </w:rPr>
           </w:pPr>
-          <w:hyperlink w:anchor="_Toc4523057" w:history="1">
+          <w:hyperlink w:anchor="_Toc4526728" w:history="1">
             <w:r>
               <w:rPr>
                 <w:rStyle w:val="a8"/>
@@ -1365,7 +1365,7 @@
                 <w:noProof/>
                 <w:webHidden/>
               </w:rPr>
-              <w:instrText xml:space="preserve"> PAGEREF _Toc4523057 \h </w:instrText>
+              <w:instrText xml:space="preserve"> PAGEREF _Toc4526728 \h </w:instrText>
             </w:r>
             <w:r>
               <w:rPr>
@@ -1410,7 +1410,7 @@
               <w:sz w:val="21"/>
             </w:rPr>
           </w:pPr>
-          <w:hyperlink w:anchor="_Toc4523058" w:history="1">
+          <w:hyperlink w:anchor="_Toc4526729" w:history="1">
             <w:r>
               <w:rPr>
                 <w:rStyle w:val="a8"/>
@@ -1455,7 +1455,7 @@
                 <w:noProof/>
                 <w:webHidden/>
               </w:rPr>
-              <w:instrText xml:space="preserve"> PAGEREF _Toc4523058 \h </w:instrText>
+              <w:instrText xml:space="preserve"> PAGEREF _Toc4526729 \h </w:instrText>
             </w:r>
             <w:r>
               <w:rPr>
@@ -1500,7 +1500,7 @@
               <w:sz w:val="21"/>
             </w:rPr>
           </w:pPr>
-          <w:hyperlink w:anchor="_Toc4523059" w:history="1">
+          <w:hyperlink w:anchor="_Toc4526730" w:history="1">
             <w:r>
               <w:rPr>
                 <w:rStyle w:val="a8"/>
@@ -1545,7 +1545,7 @@
                 <w:noProof/>
                 <w:webHidden/>
               </w:rPr>
-              <w:instrText xml:space="preserve"> PAGEREF _Toc4523059 \h </w:instrText>
+              <w:instrText xml:space="preserve"> PAGEREF _Toc4526730 \h </w:instrText>
             </w:r>
             <w:r>
               <w:rPr>
@@ -1590,7 +1590,7 @@
               <w:sz w:val="21"/>
             </w:rPr>
           </w:pPr>
-          <w:hyperlink w:anchor="_Toc4523060" w:history="1">
+          <w:hyperlink w:anchor="_Toc4526731" w:history="1">
             <w:r>
               <w:rPr>
                 <w:rStyle w:val="a8"/>
@@ -1635,7 +1635,7 @@
                 <w:noProof/>
                 <w:webHidden/>
               </w:rPr>
-              <w:instrText xml:space="preserve"> PAGEREF _Toc4523060 \h </w:instrText>
+              <w:instrText xml:space="preserve"> PAGEREF _Toc4526731 \h </w:instrText>
             </w:r>
             <w:r>
               <w:rPr>
@@ -1680,7 +1680,7 @@
               <w:sz w:val="21"/>
             </w:rPr>
           </w:pPr>
-          <w:hyperlink w:anchor="_Toc4523061" w:history="1">
+          <w:hyperlink w:anchor="_Toc4526732" w:history="1">
             <w:r>
               <w:rPr>
                 <w:rStyle w:val="a8"/>
@@ -1725,7 +1725,7 @@
                 <w:noProof/>
                 <w:webHidden/>
               </w:rPr>
-              <w:instrText xml:space="preserve"> PAGEREF _Toc4523061 \h </w:instrText>
+              <w:instrText xml:space="preserve"> PAGEREF _Toc4526732 \h </w:instrText>
             </w:r>
             <w:r>
               <w:rPr>
@@ -1770,7 +1770,7 @@
               <w:sz w:val="21"/>
             </w:rPr>
           </w:pPr>
-          <w:hyperlink w:anchor="_Toc4523062" w:history="1">
+          <w:hyperlink w:anchor="_Toc4526733" w:history="1">
             <w:r>
               <w:rPr>
                 <w:rStyle w:val="a8"/>
@@ -1815,7 +1815,7 @@
                 <w:noProof/>
                 <w:webHidden/>
               </w:rPr>
-              <w:instrText xml:space="preserve"> PAGEREF _Toc4523062 \h </w:instrText>
+              <w:instrText xml:space="preserve"> PAGEREF _Toc4526733 \h </w:instrText>
             </w:r>
             <w:r>
               <w:rPr>
@@ -1860,7 +1860,7 @@
               <w:sz w:val="21"/>
             </w:rPr>
           </w:pPr>
-          <w:hyperlink w:anchor="_Toc4523063" w:history="1">
+          <w:hyperlink w:anchor="_Toc4526734" w:history="1">
             <w:r>
               <w:rPr>
                 <w:rStyle w:val="a8"/>
@@ -1884,15 +1884,89 @@
                 <w:b/>
                 <w:noProof/>
               </w:rPr>
-              <w:t>Information C</w:t>
-            </w:r>
+              <w:t>Information Check</w:t>
+            </w:r>
+            <w:r>
+              <w:rPr>
+                <w:noProof/>
+                <w:webHidden/>
+              </w:rPr>
+              <w:tab/>
+            </w:r>
+            <w:r>
+              <w:rPr>
+                <w:noProof/>
+                <w:webHidden/>
+              </w:rPr>
+              <w:fldChar w:fldCharType="begin"/>
+            </w:r>
+            <w:r>
+              <w:rPr>
+                <w:noProof/>
+                <w:webHidden/>
+              </w:rPr>
+              <w:instrText xml:space="preserve"> PAGEREF _Toc4526734 \h </w:instrText>
+            </w:r>
+            <w:r>
+              <w:rPr>
+                <w:noProof/>
+                <w:webHidden/>
+              </w:rPr>
+            </w:r>
+            <w:r>
+              <w:rPr>
+                <w:noProof/>
+                <w:webHidden/>
+              </w:rPr>
+              <w:fldChar w:fldCharType="separate"/>
+            </w:r>
+            <w:r>
+              <w:rPr>
+                <w:noProof/>
+                <w:webHidden/>
+              </w:rPr>
+              <w:t>14</w:t>
+            </w:r>
+            <w:r>
+              <w:rPr>
+                <w:noProof/>
+                <w:webHidden/>
+              </w:rPr>
+              <w:fldChar w:fldCharType="end"/>
+            </w:r>
+          </w:hyperlink>
+        </w:p>
+        <w:p>
+          <w:pPr>
+            <w:pStyle w:val="TOC2"/>
+            <w:tabs>
+              <w:tab w:val="left" w:pos="840"/>
+              <w:tab w:val="right" w:leader="dot" w:pos="8296"/>
+            </w:tabs>
+            <w:rPr>
+              <w:rFonts w:cstheme="minorBidi"/>
+              <w:noProof/>
+              <w:kern w:val="2"/>
+              <w:sz w:val="21"/>
+            </w:rPr>
+          </w:pPr>
+          <w:hyperlink w:anchor="_Toc4526735" w:history="1">
             <w:r>
               <w:rPr>
                 <w:rStyle w:val="a8"/>
                 <w:b/>
                 <w:noProof/>
               </w:rPr>
-              <w:t>h</w:t>
+              <w:t>4.3</w:t>
+            </w:r>
+            <w:r>
+              <w:rPr>
+                <w:rFonts w:cstheme="minorBidi"/>
+                <w:noProof/>
+                <w:kern w:val="2"/>
+                <w:sz w:val="21"/>
+              </w:rPr>
+              <w:tab/>
             </w:r>
             <w:r>
               <w:rPr>
@@ -1900,7 +1974,7 @@
                 <w:b/>
                 <w:noProof/>
               </w:rPr>
-              <w:t>eck</w:t>
+              <w:t>Faculty Scheme</w:t>
             </w:r>
             <w:r>
               <w:rPr>
@@ -1921,7 +1995,7 @@
                 <w:noProof/>
                 <w:webHidden/>
               </w:rPr>
-              <w:instrText xml:space="preserve"> PAGEREF _Toc4523063 \h </w:instrText>
+              <w:instrText xml:space="preserve"> PAGEREF _Toc4526735 \h </w:instrText>
             </w:r>
             <w:r>
               <w:rPr>
@@ -1941,7 +2015,277 @@
                 <w:noProof/>
                 <w:webHidden/>
               </w:rPr>
-              <w:t>14</w:t>
+              <w:t>21</w:t>
+            </w:r>
+            <w:r>
+              <w:rPr>
+                <w:noProof/>
+                <w:webHidden/>
+              </w:rPr>
+              <w:fldChar w:fldCharType="end"/>
+            </w:r>
+          </w:hyperlink>
+        </w:p>
+        <w:p>
+          <w:pPr>
+            <w:pStyle w:val="TOC2"/>
+            <w:tabs>
+              <w:tab w:val="left" w:pos="840"/>
+              <w:tab w:val="right" w:leader="dot" w:pos="8296"/>
+            </w:tabs>
+            <w:rPr>
+              <w:rFonts w:cstheme="minorBidi"/>
+              <w:noProof/>
+              <w:kern w:val="2"/>
+              <w:sz w:val="21"/>
+            </w:rPr>
+          </w:pPr>
+          <w:hyperlink w:anchor="_Toc4526736" w:history="1">
+            <w:r>
+              <w:rPr>
+                <w:rStyle w:val="a8"/>
+                <w:b/>
+                <w:noProof/>
+              </w:rPr>
+              <w:t>4.4</w:t>
+            </w:r>
+            <w:r>
+              <w:rPr>
+                <w:rFonts w:cstheme="minorBidi"/>
+                <w:noProof/>
+                <w:kern w:val="2"/>
+                <w:sz w:val="21"/>
+              </w:rPr>
+              <w:tab/>
+            </w:r>
+            <w:r>
+              <w:rPr>
+                <w:rStyle w:val="a8"/>
+                <w:b/>
+                <w:noProof/>
+              </w:rPr>
+              <w:t>Class Schedule</w:t>
+            </w:r>
+            <w:r>
+              <w:rPr>
+                <w:noProof/>
+                <w:webHidden/>
+              </w:rPr>
+              <w:tab/>
+            </w:r>
+            <w:r>
+              <w:rPr>
+                <w:noProof/>
+                <w:webHidden/>
+              </w:rPr>
+              <w:fldChar w:fldCharType="begin"/>
+            </w:r>
+            <w:r>
+              <w:rPr>
+                <w:noProof/>
+                <w:webHidden/>
+              </w:rPr>
+              <w:instrText xml:space="preserve"> PAGEREF _Toc4526736 \h </w:instrText>
+            </w:r>
+            <w:r>
+              <w:rPr>
+                <w:noProof/>
+                <w:webHidden/>
+              </w:rPr>
+            </w:r>
+            <w:r>
+              <w:rPr>
+                <w:noProof/>
+                <w:webHidden/>
+              </w:rPr>
+              <w:fldChar w:fldCharType="separate"/>
+            </w:r>
+            <w:r>
+              <w:rPr>
+                <w:noProof/>
+                <w:webHidden/>
+              </w:rPr>
+              <w:t>24</w:t>
+            </w:r>
+            <w:r>
+              <w:rPr>
+                <w:noProof/>
+                <w:webHidden/>
+              </w:rPr>
+              <w:fldChar w:fldCharType="end"/>
+            </w:r>
+          </w:hyperlink>
+        </w:p>
+        <w:p>
+          <w:pPr>
+            <w:pStyle w:val="TOC2"/>
+            <w:tabs>
+              <w:tab w:val="left" w:pos="840"/>
+              <w:tab w:val="right" w:leader="dot" w:pos="8296"/>
+            </w:tabs>
+            <w:rPr>
+              <w:rFonts w:cstheme="minorBidi"/>
+              <w:noProof/>
+              <w:kern w:val="2"/>
+              <w:sz w:val="21"/>
+            </w:rPr>
+          </w:pPr>
+          <w:hyperlink w:anchor="_Toc4526737" w:history="1">
+            <w:r>
+              <w:rPr>
+                <w:rStyle w:val="a8"/>
+                <w:b/>
+                <w:noProof/>
+              </w:rPr>
+              <w:t>4.5</w:t>
+            </w:r>
+            <w:r>
+              <w:rPr>
+                <w:rFonts w:cstheme="minorBidi"/>
+                <w:noProof/>
+                <w:kern w:val="2"/>
+                <w:sz w:val="21"/>
+              </w:rPr>
+              <w:tab/>
+            </w:r>
+            <w:r>
+              <w:rPr>
+                <w:rStyle w:val="a8"/>
+                <w:b/>
+                <w:noProof/>
+              </w:rPr>
+              <w:t>Course Scores</w:t>
+            </w:r>
+            <w:r>
+              <w:rPr>
+                <w:noProof/>
+                <w:webHidden/>
+              </w:rPr>
+              <w:tab/>
+            </w:r>
+            <w:r>
+              <w:rPr>
+                <w:noProof/>
+                <w:webHidden/>
+              </w:rPr>
+              <w:fldChar w:fldCharType="begin"/>
+            </w:r>
+            <w:r>
+              <w:rPr>
+                <w:noProof/>
+                <w:webHidden/>
+              </w:rPr>
+              <w:instrText xml:space="preserve"> PAGEREF _Toc4526737 \h </w:instrText>
+            </w:r>
+            <w:r>
+              <w:rPr>
+                <w:noProof/>
+                <w:webHidden/>
+              </w:rPr>
+            </w:r>
+            <w:r>
+              <w:rPr>
+                <w:noProof/>
+                <w:webHidden/>
+              </w:rPr>
+              <w:fldChar w:fldCharType="separate"/>
+            </w:r>
+            <w:r>
+              <w:rPr>
+                <w:noProof/>
+                <w:webHidden/>
+              </w:rPr>
+              <w:t>28</w:t>
+            </w:r>
+            <w:r>
+              <w:rPr>
+                <w:noProof/>
+                <w:webHidden/>
+              </w:rPr>
+              <w:fldChar w:fldCharType="end"/>
+            </w:r>
+          </w:hyperlink>
+        </w:p>
+        <w:p>
+          <w:pPr>
+            <w:pStyle w:val="TOC2"/>
+            <w:tabs>
+              <w:tab w:val="left" w:pos="840"/>
+              <w:tab w:val="right" w:leader="dot" w:pos="8296"/>
+            </w:tabs>
+            <w:rPr>
+              <w:rFonts w:cstheme="minorBidi"/>
+              <w:noProof/>
+              <w:kern w:val="2"/>
+              <w:sz w:val="21"/>
+            </w:rPr>
+          </w:pPr>
+          <w:hyperlink w:anchor="_Toc4526738" w:history="1">
+            <w:r>
+              <w:rPr>
+                <w:rStyle w:val="a8"/>
+                <w:b/>
+                <w:noProof/>
+              </w:rPr>
+              <w:t>4.6</w:t>
+            </w:r>
+            <w:r>
+              <w:rPr>
+                <w:rFonts w:cstheme="minorBidi"/>
+                <w:noProof/>
+                <w:kern w:val="2"/>
+                <w:sz w:val="21"/>
+              </w:rPr>
+              <w:tab/>
+            </w:r>
+            <w:r>
+              <w:rPr>
+                <w:rStyle w:val="a8"/>
+                <w:b/>
+                <w:noProof/>
+              </w:rPr>
+              <w:t>Score Comparison</w:t>
+            </w:r>
+            <w:r>
+              <w:rPr>
+                <w:noProof/>
+                <w:webHidden/>
+              </w:rPr>
+              <w:tab/>
+            </w:r>
+            <w:r>
+              <w:rPr>
+                <w:noProof/>
+                <w:webHidden/>
+              </w:rPr>
+              <w:fldChar w:fldCharType="begin"/>
+            </w:r>
+            <w:r>
+              <w:rPr>
+                <w:noProof/>
+                <w:webHidden/>
+              </w:rPr>
+              <w:instrText xml:space="preserve"> PAGEREF _Toc4526738 \h </w:instrText>
+            </w:r>
+            <w:r>
+              <w:rPr>
+                <w:noProof/>
+                <w:webHidden/>
+              </w:rPr>
+            </w:r>
+            <w:r>
+              <w:rPr>
+                <w:noProof/>
+                <w:webHidden/>
+              </w:rPr>
+              <w:fldChar w:fldCharType="separate"/>
+            </w:r>
+            <w:r>
+              <w:rPr>
+                <w:noProof/>
+                <w:webHidden/>
+              </w:rPr>
+              <w:t>30</w:t>
             </w:r>
             <w:r>
               <w:rPr>
@@ -1992,7 +2336,7 @@
           <w:szCs w:val="32"/>
         </w:rPr>
       </w:pPr>
-      <w:bookmarkStart w:id="1" w:name="_Toc4523048"/>
+      <w:bookmarkStart w:id="1" w:name="_Toc4526719"/>
       <w:r>
         <w:rPr>
           <w:b/>
@@ -2110,7 +2454,6 @@
       <w:pPr>
         <w:spacing w:beforeLines="100" w:before="312" w:line="276" w:lineRule="auto"/>
         <w:rPr>
-          <w:rFonts w:hint="eastAsia"/>
           <w:sz w:val="24"/>
           <w:szCs w:val="24"/>
         </w:rPr>
@@ -2148,7 +2491,7 @@
           <w:szCs w:val="32"/>
         </w:rPr>
       </w:pPr>
-      <w:bookmarkStart w:id="2" w:name="_Toc4523049"/>
+      <w:bookmarkStart w:id="2" w:name="_Toc4526720"/>
       <w:r>
         <w:rPr>
           <w:b/>
@@ -2215,7 +2558,7 @@
           <w:szCs w:val="28"/>
         </w:rPr>
       </w:pPr>
-      <w:bookmarkStart w:id="3" w:name="_Toc4523050"/>
+      <w:bookmarkStart w:id="3" w:name="_Toc4526721"/>
       <w:r>
         <w:rPr>
           <w:b/>
@@ -2264,7 +2607,7 @@
                     </pic:cNvPicPr>
                   </pic:nvPicPr>
                   <pic:blipFill>
-                    <a:blip r:embed="rId7">
+                    <a:blip r:embed="rId9">
                       <a:extLst>
                         <a:ext uri="{28A0092B-C50C-407E-A947-70E740481C1C}">
                           <a14:useLocalDpi xmlns:a14="http://schemas.microsoft.com/office/drawing/2010/main" val="0"/>
@@ -2462,7 +2805,7 @@
           <w:szCs w:val="28"/>
         </w:rPr>
       </w:pPr>
-      <w:bookmarkStart w:id="4" w:name="_Toc4523051"/>
+      <w:bookmarkStart w:id="4" w:name="_Toc4526722"/>
       <w:r>
         <w:rPr>
           <w:noProof/>
@@ -2494,7 +2837,7 @@
                     </pic:cNvPicPr>
                   </pic:nvPicPr>
                   <pic:blipFill>
-                    <a:blip r:embed="rId8">
+                    <a:blip r:embed="rId10">
                       <a:extLst>
                         <a:ext uri="{28A0092B-C50C-407E-A947-70E740481C1C}">
                           <a14:useLocalDpi xmlns:a14="http://schemas.microsoft.com/office/drawing/2010/main" val="0"/>
@@ -2614,7 +2957,7 @@
           <w:szCs w:val="28"/>
         </w:rPr>
       </w:pPr>
-      <w:bookmarkStart w:id="5" w:name="_Toc4523052"/>
+      <w:bookmarkStart w:id="5" w:name="_Toc4526723"/>
       <w:r>
         <w:rPr>
           <w:b/>
@@ -2663,7 +3006,7 @@
                     </pic:cNvPicPr>
                   </pic:nvPicPr>
                   <pic:blipFill>
-                    <a:blip r:embed="rId9">
+                    <a:blip r:embed="rId11">
                       <a:extLst>
                         <a:ext uri="{28A0092B-C50C-407E-A947-70E740481C1C}">
                           <a14:useLocalDpi xmlns:a14="http://schemas.microsoft.com/office/drawing/2010/main" val="0"/>
@@ -2795,7 +3138,7 @@
           <w:szCs w:val="28"/>
         </w:rPr>
       </w:pPr>
-      <w:bookmarkStart w:id="6" w:name="_Toc4523053"/>
+      <w:bookmarkStart w:id="6" w:name="_Toc4526724"/>
       <w:r>
         <w:rPr>
           <w:noProof/>
@@ -2827,7 +3170,7 @@
                     </pic:cNvPicPr>
                   </pic:nvPicPr>
                   <pic:blipFill>
-                    <a:blip r:embed="rId10">
+                    <a:blip r:embed="rId12">
                       <a:extLst>
                         <a:ext uri="{28A0092B-C50C-407E-A947-70E740481C1C}">
                           <a14:useLocalDpi xmlns:a14="http://schemas.microsoft.com/office/drawing/2010/main" val="0"/>
@@ -2976,7 +3319,7 @@
           <w:szCs w:val="28"/>
         </w:rPr>
       </w:pPr>
-      <w:bookmarkStart w:id="7" w:name="_Toc4523054"/>
+      <w:bookmarkStart w:id="7" w:name="_Toc4526725"/>
       <w:r>
         <w:rPr>
           <w:b/>
@@ -3154,7 +3497,7 @@
                     </pic:cNvPicPr>
                   </pic:nvPicPr>
                   <pic:blipFill>
-                    <a:blip r:embed="rId11">
+                    <a:blip r:embed="rId13">
                       <a:extLst>
                         <a:ext uri="{28A0092B-C50C-407E-A947-70E740481C1C}">
                           <a14:useLocalDpi xmlns:a14="http://schemas.microsoft.com/office/drawing/2010/main" val="0"/>
@@ -3222,7 +3565,7 @@
                     </pic:cNvPicPr>
                   </pic:nvPicPr>
                   <pic:blipFill>
-                    <a:blip r:embed="rId12">
+                    <a:blip r:embed="rId14">
                       <a:extLst>
                         <a:ext uri="{28A0092B-C50C-407E-A947-70E740481C1C}">
                           <a14:useLocalDpi xmlns:a14="http://schemas.microsoft.com/office/drawing/2010/main" val="0"/>
@@ -3270,7 +3613,7 @@
           <w:szCs w:val="28"/>
         </w:rPr>
       </w:pPr>
-      <w:bookmarkStart w:id="8" w:name="_Toc4523055"/>
+      <w:bookmarkStart w:id="8" w:name="_Toc4526726"/>
       <w:r>
         <w:rPr>
           <w:b/>
@@ -3419,7 +3762,7 @@
                     </pic:cNvPicPr>
                   </pic:nvPicPr>
                   <pic:blipFill>
-                    <a:blip r:embed="rId13">
+                    <a:blip r:embed="rId15">
                       <a:extLst>
                         <a:ext uri="{28A0092B-C50C-407E-A947-70E740481C1C}">
                           <a14:useLocalDpi xmlns:a14="http://schemas.microsoft.com/office/drawing/2010/main" val="0"/>
@@ -3487,7 +3830,7 @@
                     </pic:cNvPicPr>
                   </pic:nvPicPr>
                   <pic:blipFill>
-                    <a:blip r:embed="rId14">
+                    <a:blip r:embed="rId16">
                       <a:extLst>
                         <a:ext uri="{28A0092B-C50C-407E-A947-70E740481C1C}">
                           <a14:useLocalDpi xmlns:a14="http://schemas.microsoft.com/office/drawing/2010/main" val="0"/>
@@ -3535,7 +3878,7 @@
           <w:szCs w:val="28"/>
         </w:rPr>
       </w:pPr>
-      <w:bookmarkStart w:id="9" w:name="_Toc4523056"/>
+      <w:bookmarkStart w:id="9" w:name="_Toc4526727"/>
       <w:r>
         <w:rPr>
           <w:b/>
@@ -3692,7 +4035,7 @@
                     </pic:cNvPicPr>
                   </pic:nvPicPr>
                   <pic:blipFill>
-                    <a:blip r:embed="rId15">
+                    <a:blip r:embed="rId17">
                       <a:extLst>
                         <a:ext uri="{28A0092B-C50C-407E-A947-70E740481C1C}">
                           <a14:useLocalDpi xmlns:a14="http://schemas.microsoft.com/office/drawing/2010/main" val="0"/>
@@ -3752,7 +4095,7 @@
                     </pic:cNvPicPr>
                   </pic:nvPicPr>
                   <pic:blipFill>
-                    <a:blip r:embed="rId16">
+                    <a:blip r:embed="rId18">
                       <a:extLst>
                         <a:ext uri="{28A0092B-C50C-407E-A947-70E740481C1C}">
                           <a14:useLocalDpi xmlns:a14="http://schemas.microsoft.com/office/drawing/2010/main" val="0"/>
@@ -3802,7 +4145,7 @@
           <w:szCs w:val="32"/>
         </w:rPr>
       </w:pPr>
-      <w:bookmarkStart w:id="10" w:name="_Toc4523057"/>
+      <w:bookmarkStart w:id="10" w:name="_Toc4526728"/>
       <w:r>
         <w:rPr>
           <w:b/>
@@ -3838,7 +4181,7 @@
           <w:szCs w:val="28"/>
         </w:rPr>
       </w:pPr>
-      <w:bookmarkStart w:id="11" w:name="_Toc4523058"/>
+      <w:bookmarkStart w:id="11" w:name="_Toc4526729"/>
       <w:r>
         <w:rPr>
           <w:b/>
@@ -4261,7 +4604,7 @@
           <w:szCs w:val="28"/>
         </w:rPr>
       </w:pPr>
-      <w:bookmarkStart w:id="12" w:name="_Toc4523059"/>
+      <w:bookmarkStart w:id="12" w:name="_Toc4526730"/>
       <w:r>
         <w:rPr>
           <w:rFonts w:hint="eastAsia"/>
@@ -4714,7 +5057,7 @@
           <w:szCs w:val="28"/>
         </w:rPr>
       </w:pPr>
-      <w:bookmarkStart w:id="13" w:name="_Toc4523060"/>
+      <w:bookmarkStart w:id="13" w:name="_Toc4526731"/>
       <w:r>
         <w:rPr>
           <w:b/>
@@ -4752,7 +5095,6 @@
       <w:pPr>
         <w:spacing w:beforeLines="100" w:before="312" w:line="276" w:lineRule="auto"/>
         <w:rPr>
-          <w:rFonts w:hint="eastAsia"/>
           <w:sz w:val="24"/>
           <w:szCs w:val="24"/>
         </w:rPr>
@@ -4873,7 +5215,7 @@
           <w:szCs w:val="32"/>
         </w:rPr>
       </w:pPr>
-      <w:bookmarkStart w:id="14" w:name="_Toc4523061"/>
+      <w:bookmarkStart w:id="14" w:name="_Toc4526732"/>
       <w:r>
         <w:rPr>
           <w:b/>
@@ -4909,7 +5251,7 @@
           <w:szCs w:val="28"/>
         </w:rPr>
       </w:pPr>
-      <w:bookmarkStart w:id="15" w:name="_Toc4523062"/>
+      <w:bookmarkStart w:id="15" w:name="_Toc4526733"/>
       <w:r>
         <w:rPr>
           <w:b/>
@@ -4935,7 +5277,7 @@
         </w:rPr>
         <w:t>This application sends login information to school server (</w:t>
       </w:r>
-      <w:hyperlink r:id="rId17" w:history="1">
+      <w:hyperlink r:id="rId19" w:history="1">
         <w:r>
           <w:rPr>
             <w:rStyle w:val="a8"/>
@@ -5015,7 +5357,7 @@
                     </pic:cNvPicPr>
                   </pic:nvPicPr>
                   <pic:blipFill>
-                    <a:blip r:embed="rId18">
+                    <a:blip r:embed="rId20">
                       <a:extLst>
                         <a:ext uri="{28A0092B-C50C-407E-A947-70E740481C1C}">
                           <a14:useLocalDpi xmlns:a14="http://schemas.microsoft.com/office/drawing/2010/main" val="0"/>
@@ -5127,7 +5469,7 @@
                     </pic:cNvPicPr>
                   </pic:nvPicPr>
                   <pic:blipFill rotWithShape="1">
-                    <a:blip r:embed="rId19">
+                    <a:blip r:embed="rId21">
                       <a:extLst>
                         <a:ext uri="{28A0092B-C50C-407E-A947-70E740481C1C}">
                           <a14:useLocalDpi xmlns:a14="http://schemas.microsoft.com/office/drawing/2010/main" val="0"/>
@@ -5190,7 +5532,6 @@
       <w:pPr>
         <w:spacing w:beforeLines="100" w:before="312" w:line="276" w:lineRule="auto"/>
         <w:rPr>
-          <w:rFonts w:hint="eastAsia"/>
           <w:sz w:val="24"/>
           <w:szCs w:val="24"/>
         </w:rPr>
@@ -5232,21 +5573,7 @@
           <w:sz w:val="24"/>
           <w:szCs w:val="24"/>
         </w:rPr>
-        <w:t xml:space="preserve"> and set a customize cookie jar to avoid self-deletion of cookies, containing login info, from the application. The build procedure is in the snapshot </w:t>
-      </w:r>
-      <w:r>
-        <w:rPr>
-          <w:sz w:val="24"/>
-          <w:szCs w:val="24"/>
-        </w:rPr>
-        <w:t>below</w:t>
-      </w:r>
-      <w:r>
-        <w:rPr>
-          <w:sz w:val="24"/>
-          <w:szCs w:val="24"/>
-        </w:rPr>
-        <w:t>.</w:t>
+        <w:t xml:space="preserve"> and set a customize cookie jar to avoid self-deletion of cookies, containing login info, from the application. The build procedure is in the snapshot below.</w:t>
       </w:r>
     </w:p>
     <w:p>
@@ -5267,272 +5594,6 @@
             <wp:extent cx="4632385" cy="1999968"/>
             <wp:effectExtent l="0" t="0" r="0" b="635"/>
             <wp:docPr id="5" name="图片 5"/>
-            <wp:cNvGraphicFramePr>
-              <a:graphicFrameLocks xmlns:a="http://schemas.openxmlformats.org/drawingml/2006/main" noChangeAspect="1"/>
-            </wp:cNvGraphicFramePr>
-            <a:graphic xmlns:a="http://schemas.openxmlformats.org/drawingml/2006/main">
-              <a:graphicData uri="http://schemas.openxmlformats.org/drawingml/2006/picture">
-                <pic:pic xmlns:pic="http://schemas.openxmlformats.org/drawingml/2006/picture">
-                  <pic:nvPicPr>
-                    <pic:cNvPr id="1" name=""/>
-                    <pic:cNvPicPr/>
-                  </pic:nvPicPr>
-                  <pic:blipFill>
-                    <a:blip r:embed="rId20"/>
-                    <a:stretch>
-                      <a:fillRect/>
-                    </a:stretch>
-                  </pic:blipFill>
-                  <pic:spPr>
-                    <a:xfrm>
-                      <a:off x="0" y="0"/>
-                      <a:ext cx="4650654" cy="2007855"/>
-                    </a:xfrm>
-                    <a:prstGeom prst="rect">
-                      <a:avLst/>
-                    </a:prstGeom>
-                  </pic:spPr>
-                </pic:pic>
-              </a:graphicData>
-            </a:graphic>
-          </wp:inline>
-        </w:drawing>
-      </w:r>
-    </w:p>
-    <w:p>
-      <w:pPr>
-        <w:spacing w:beforeLines="100" w:before="312" w:line="276" w:lineRule="auto"/>
-        <w:rPr>
-          <w:sz w:val="24"/>
-          <w:szCs w:val="24"/>
-        </w:rPr>
-      </w:pPr>
-      <w:r>
-        <w:rPr>
-          <w:rFonts w:hint="eastAsia"/>
-          <w:sz w:val="24"/>
-          <w:szCs w:val="24"/>
-        </w:rPr>
-        <w:t>M</w:t>
-      </w:r>
-      <w:r>
-        <w:rPr>
-          <w:sz w:val="24"/>
-          <w:szCs w:val="24"/>
-        </w:rPr>
-        <w:t xml:space="preserve">D5 coding is </w:t>
-      </w:r>
-      <w:r>
-        <w:rPr>
-          <w:sz w:val="24"/>
-          <w:szCs w:val="24"/>
-        </w:rPr>
-        <w:t>embedded into the application.</w:t>
-      </w:r>
-    </w:p>
-    <w:p>
-      <w:pPr>
-        <w:spacing w:beforeLines="100" w:before="312" w:line="276" w:lineRule="auto"/>
-        <w:rPr>
-          <w:sz w:val="24"/>
-          <w:szCs w:val="24"/>
-        </w:rPr>
-      </w:pPr>
-      <w:r>
-        <w:rPr>
-          <w:noProof/>
-        </w:rPr>
-        <w:drawing>
-          <wp:inline distT="0" distB="0" distL="0" distR="0" wp14:anchorId="133B0402" wp14:editId="4F066CBF">
-            <wp:extent cx="5274310" cy="3009900"/>
-            <wp:effectExtent l="0" t="0" r="2540" b="0"/>
-            <wp:docPr id="4" name="图片 4"/>
-            <wp:cNvGraphicFramePr>
-              <a:graphicFrameLocks xmlns:a="http://schemas.openxmlformats.org/drawingml/2006/main" noChangeAspect="1"/>
-            </wp:cNvGraphicFramePr>
-            <a:graphic xmlns:a="http://schemas.openxmlformats.org/drawingml/2006/main">
-              <a:graphicData uri="http://schemas.openxmlformats.org/drawingml/2006/picture">
-                <pic:pic xmlns:pic="http://schemas.openxmlformats.org/drawingml/2006/picture">
-                  <pic:nvPicPr>
-                    <pic:cNvPr id="1" name=""/>
-                    <pic:cNvPicPr/>
-                  </pic:nvPicPr>
-                  <pic:blipFill>
-                    <a:blip r:embed="rId21"/>
-                    <a:stretch>
-                      <a:fillRect/>
-                    </a:stretch>
-                  </pic:blipFill>
-                  <pic:spPr>
-                    <a:xfrm>
-                      <a:off x="0" y="0"/>
-                      <a:ext cx="5274310" cy="3009900"/>
-                    </a:xfrm>
-                    <a:prstGeom prst="rect">
-                      <a:avLst/>
-                    </a:prstGeom>
-                  </pic:spPr>
-                </pic:pic>
-              </a:graphicData>
-            </a:graphic>
-          </wp:inline>
-        </w:drawing>
-      </w:r>
-    </w:p>
-    <w:p>
-      <w:pPr>
-        <w:spacing w:beforeLines="100" w:before="312" w:line="276" w:lineRule="auto"/>
-        <w:rPr>
-          <w:rFonts w:hint="eastAsia"/>
-          <w:sz w:val="24"/>
-          <w:szCs w:val="24"/>
-        </w:rPr>
-      </w:pPr>
-    </w:p>
-    <w:p>
-      <w:pPr>
-        <w:pStyle w:val="a7"/>
-        <w:numPr>
-          <w:ilvl w:val="1"/>
-          <w:numId w:val="1"/>
-        </w:numPr>
-        <w:spacing w:beforeLines="100" w:before="312" w:line="276" w:lineRule="auto"/>
-        <w:ind w:firstLineChars="0"/>
-        <w:outlineLvl w:val="1"/>
-        <w:rPr>
-          <w:b/>
-          <w:sz w:val="28"/>
-          <w:szCs w:val="28"/>
-        </w:rPr>
-      </w:pPr>
-      <w:bookmarkStart w:id="16" w:name="_Toc4523063"/>
-      <w:r>
-        <w:rPr>
-          <w:b/>
-          <w:sz w:val="28"/>
-          <w:szCs w:val="28"/>
-        </w:rPr>
-        <w:t>Information</w:t>
-      </w:r>
-      <w:r>
-        <w:rPr>
-          <w:b/>
-          <w:sz w:val="28"/>
-          <w:szCs w:val="28"/>
-        </w:rPr>
-        <w:t xml:space="preserve"> </w:t>
-      </w:r>
-      <w:r>
-        <w:rPr>
-          <w:b/>
-          <w:sz w:val="28"/>
-          <w:szCs w:val="28"/>
-        </w:rPr>
-        <w:t>Check</w:t>
-      </w:r>
-      <w:bookmarkEnd w:id="16"/>
-    </w:p>
-    <w:p>
-      <w:pPr>
-        <w:spacing w:beforeLines="100" w:before="312" w:line="276" w:lineRule="auto"/>
-        <w:rPr>
-          <w:rFonts w:hint="eastAsia"/>
-          <w:sz w:val="24"/>
-          <w:szCs w:val="24"/>
-        </w:rPr>
-      </w:pPr>
-      <w:r>
-        <w:rPr>
-          <w:sz w:val="24"/>
-          <w:szCs w:val="24"/>
-        </w:rPr>
-        <w:t xml:space="preserve">This page contains a customized list view, showing a pair of </w:t>
-      </w:r>
-      <w:r>
-        <w:rPr>
-          <w:sz w:val="24"/>
-          <w:szCs w:val="24"/>
-        </w:rPr>
-        <w:t>fields</w:t>
-      </w:r>
-      <w:r>
-        <w:rPr>
-          <w:sz w:val="24"/>
-          <w:szCs w:val="24"/>
-        </w:rPr>
-        <w:t xml:space="preserve"> – value</w:t>
-      </w:r>
-      <w:r>
-        <w:rPr>
-          <w:sz w:val="24"/>
-          <w:szCs w:val="24"/>
-        </w:rPr>
-        <w:t>s</w:t>
-      </w:r>
-      <w:r>
-        <w:rPr>
-          <w:sz w:val="24"/>
-          <w:szCs w:val="24"/>
-        </w:rPr>
-        <w:t>.</w:t>
-      </w:r>
-      <w:r>
-        <w:rPr>
-          <w:sz w:val="24"/>
-          <w:szCs w:val="24"/>
-        </w:rPr>
-        <w:t xml:space="preserve"> Three new classes need to be set up to show the customized list</w:t>
-      </w:r>
-      <w:r>
-        <w:rPr>
-          <w:sz w:val="24"/>
-          <w:szCs w:val="24"/>
-        </w:rPr>
-        <w:t xml:space="preserve"> </w:t>
-      </w:r>
-      <w:r>
-        <w:rPr>
-          <w:sz w:val="24"/>
-          <w:szCs w:val="24"/>
-        </w:rPr>
-        <w:t>view.</w:t>
-      </w:r>
-    </w:p>
-    <w:p>
-      <w:pPr>
-        <w:spacing w:beforeLines="100" w:before="312" w:line="276" w:lineRule="auto"/>
-        <w:rPr>
-          <w:sz w:val="24"/>
-          <w:szCs w:val="24"/>
-        </w:rPr>
-      </w:pPr>
-      <w:r>
-        <w:rPr>
-          <w:sz w:val="24"/>
-          <w:szCs w:val="24"/>
-        </w:rPr>
-        <w:t>Holder and Info Pair classes:</w:t>
-      </w:r>
-    </w:p>
-    <w:p>
-      <w:pPr>
-        <w:spacing w:beforeLines="100" w:before="312" w:line="276" w:lineRule="auto"/>
-        <w:rPr>
-          <w:sz w:val="24"/>
-          <w:szCs w:val="24"/>
-        </w:rPr>
-      </w:pPr>
-      <w:r>
-        <w:rPr>
-          <w:sz w:val="24"/>
-          <w:szCs w:val="24"/>
-        </w:rPr>
-        <w:lastRenderedPageBreak/>
-        <w:drawing>
-          <wp:inline distT="0" distB="0" distL="0" distR="0" wp14:anchorId="169D8FDD" wp14:editId="35A4C390">
-            <wp:extent cx="1992702" cy="1121876"/>
-            <wp:effectExtent l="0" t="0" r="7620" b="2540"/>
-            <wp:docPr id="7" name="图片 7"/>
             <wp:cNvGraphicFramePr>
               <a:graphicFrameLocks xmlns:a="http://schemas.openxmlformats.org/drawingml/2006/main" noChangeAspect="1"/>
             </wp:cNvGraphicFramePr>
@@ -5552,7 +5613,7 @@
                   <pic:spPr>
                     <a:xfrm>
                       <a:off x="0" y="0"/>
-                      <a:ext cx="2015842" cy="1134903"/>
+                      <a:ext cx="4650654" cy="2007855"/>
                     </a:xfrm>
                     <a:prstGeom prst="rect">
                       <a:avLst/>
@@ -5564,23 +5625,55 @@
           </wp:inline>
         </w:drawing>
       </w:r>
-      <w:r>
-        <w:rPr>
-          <w:sz w:val="24"/>
-          <w:szCs w:val="24"/>
-        </w:rPr>
-        <w:t xml:space="preserve">   </w:t>
-      </w:r>
-      <w:r>
-        <w:rPr>
-          <w:sz w:val="24"/>
-          <w:szCs w:val="24"/>
+    </w:p>
+    <w:p>
+      <w:pPr>
+        <w:spacing w:beforeLines="100" w:before="312" w:line="276" w:lineRule="auto"/>
+        <w:rPr>
+          <w:sz w:val="24"/>
+          <w:szCs w:val="24"/>
+        </w:rPr>
+      </w:pPr>
+      <w:r>
+        <w:rPr>
+          <w:rFonts w:hint="eastAsia"/>
+          <w:sz w:val="24"/>
+          <w:szCs w:val="24"/>
+        </w:rPr>
+        <w:t>M</w:t>
+      </w:r>
+      <w:r>
+        <w:rPr>
+          <w:sz w:val="24"/>
+          <w:szCs w:val="24"/>
+        </w:rPr>
+        <w:t xml:space="preserve">D5 coding is </w:t>
+      </w:r>
+      <w:r>
+        <w:rPr>
+          <w:sz w:val="24"/>
+          <w:szCs w:val="24"/>
+        </w:rPr>
+        <w:t>embedded into the application.</w:t>
+      </w:r>
+    </w:p>
+    <w:p>
+      <w:pPr>
+        <w:spacing w:beforeLines="100" w:before="312" w:line="276" w:lineRule="auto"/>
+        <w:rPr>
+          <w:sz w:val="24"/>
+          <w:szCs w:val="24"/>
+        </w:rPr>
+      </w:pPr>
+      <w:r>
+        <w:rPr>
+          <w:noProof/>
         </w:rPr>
         <w:drawing>
-          <wp:inline distT="0" distB="0" distL="0" distR="0" wp14:anchorId="0ED5F0FF" wp14:editId="04B1AFA3">
-            <wp:extent cx="2372264" cy="1222885"/>
-            <wp:effectExtent l="0" t="0" r="0" b="0"/>
-            <wp:docPr id="9" name="图片 9"/>
+          <wp:inline distT="0" distB="0" distL="0" distR="0" wp14:anchorId="133B0402" wp14:editId="4F066CBF">
+            <wp:extent cx="5274310" cy="3009900"/>
+            <wp:effectExtent l="0" t="0" r="2540" b="0"/>
+            <wp:docPr id="4" name="图片 4"/>
             <wp:cNvGraphicFramePr>
               <a:graphicFrameLocks xmlns:a="http://schemas.openxmlformats.org/drawingml/2006/main" noChangeAspect="1"/>
             </wp:cNvGraphicFramePr>
@@ -5600,7 +5693,7 @@
                   <pic:spPr>
                     <a:xfrm>
                       <a:off x="0" y="0"/>
-                      <a:ext cx="2386464" cy="1230205"/>
+                      <a:ext cx="5274310" cy="3009900"/>
                     </a:xfrm>
                     <a:prstGeom prst="rect">
                       <a:avLst/>
@@ -5621,27 +5714,56 @@
           <w:szCs w:val="24"/>
         </w:rPr>
       </w:pPr>
+    </w:p>
+    <w:p>
+      <w:pPr>
+        <w:pStyle w:val="a7"/>
+        <w:numPr>
+          <w:ilvl w:val="1"/>
+          <w:numId w:val="1"/>
+        </w:numPr>
+        <w:spacing w:beforeLines="100" w:before="312" w:line="276" w:lineRule="auto"/>
+        <w:ind w:firstLineChars="0"/>
+        <w:outlineLvl w:val="1"/>
+        <w:rPr>
+          <w:b/>
+          <w:sz w:val="28"/>
+          <w:szCs w:val="28"/>
+        </w:rPr>
+      </w:pPr>
+      <w:bookmarkStart w:id="16" w:name="_Toc4526734"/>
+      <w:r>
+        <w:rPr>
+          <w:b/>
+          <w:sz w:val="28"/>
+          <w:szCs w:val="28"/>
+        </w:rPr>
+        <w:t>Information Check</w:t>
+      </w:r>
+      <w:bookmarkEnd w:id="16"/>
+    </w:p>
+    <w:p>
+      <w:pPr>
+        <w:spacing w:beforeLines="100" w:before="312" w:line="276" w:lineRule="auto"/>
+        <w:rPr>
+          <w:sz w:val="24"/>
+          <w:szCs w:val="24"/>
+        </w:rPr>
+      </w:pPr>
       <w:r>
         <w:rPr>
           <w:rFonts w:hint="eastAsia"/>
           <w:sz w:val="24"/>
           <w:szCs w:val="24"/>
         </w:rPr>
-        <w:t>A</w:t>
-      </w:r>
-      <w:r>
-        <w:rPr>
-          <w:sz w:val="24"/>
-          <w:szCs w:val="24"/>
-        </w:rPr>
-        <w:t>dapter</w:t>
-      </w:r>
-      <w:r>
-        <w:rPr>
-          <w:sz w:val="24"/>
-          <w:szCs w:val="24"/>
-        </w:rPr>
-        <w:t xml:space="preserve"> class:</w:t>
+        <w:t>O</w:t>
+      </w:r>
+      <w:r>
+        <w:rPr>
+          <w:sz w:val="24"/>
+          <w:szCs w:val="24"/>
+        </w:rPr>
+        <w:t>n the website, this interface is hidden by the server, students cannot enter this page by clicking on functions on the website. However, by analyzing the source code, we are able to find this page. The page looks like this:</w:t>
       </w:r>
     </w:p>
     <w:p>
@@ -5656,11 +5778,12 @@
         <w:rPr>
           <w:noProof/>
         </w:rPr>
+        <w:lastRenderedPageBreak/>
         <w:drawing>
-          <wp:inline distT="0" distB="0" distL="0" distR="0" wp14:anchorId="4DD27A9B" wp14:editId="382FA7DF">
-            <wp:extent cx="5274310" cy="3232785"/>
-            <wp:effectExtent l="0" t="0" r="2540" b="5715"/>
-            <wp:docPr id="18" name="图片 18"/>
+          <wp:inline distT="0" distB="0" distL="0" distR="0" wp14:anchorId="4C0B90F8" wp14:editId="79753D0D">
+            <wp:extent cx="5274310" cy="4283075"/>
+            <wp:effectExtent l="0" t="0" r="2540" b="3175"/>
+            <wp:docPr id="34" name="图片 34"/>
             <wp:cNvGraphicFramePr>
               <a:graphicFrameLocks xmlns:a="http://schemas.openxmlformats.org/drawingml/2006/main" noChangeAspect="1"/>
             </wp:cNvGraphicFramePr>
@@ -5680,7 +5803,7 @@
                   <pic:spPr>
                     <a:xfrm>
                       <a:off x="0" y="0"/>
-                      <a:ext cx="5274310" cy="3232785"/>
+                      <a:ext cx="5274310" cy="4283075"/>
                     </a:xfrm>
                     <a:prstGeom prst="rect">
                       <a:avLst/>
@@ -5703,18 +5826,112 @@
       </w:pPr>
       <w:r>
         <w:rPr>
-          <w:rFonts w:hint="eastAsia"/>
-          <w:sz w:val="24"/>
-          <w:szCs w:val="24"/>
-        </w:rPr>
-        <w:t>W</w:t>
-      </w:r>
-      <w:r>
-        <w:rPr>
-          <w:sz w:val="24"/>
-          <w:szCs w:val="24"/>
-        </w:rPr>
-        <w:t>hen the page is loaded, it will automatically parse student info of the user logged in.</w:t>
+          <w:sz w:val="24"/>
+          <w:szCs w:val="24"/>
+        </w:rPr>
+        <w:t xml:space="preserve">As we see, in this page we cannot find the origin of the student, as the date of birth and gender is not always correct. </w:t>
+      </w:r>
+    </w:p>
+    <w:p>
+      <w:pPr>
+        <w:spacing w:beforeLines="100" w:before="312" w:line="276" w:lineRule="auto"/>
+        <w:rPr>
+          <w:sz w:val="24"/>
+          <w:szCs w:val="24"/>
+        </w:rPr>
+      </w:pPr>
+      <w:r>
+        <w:rPr>
+          <w:sz w:val="24"/>
+          <w:szCs w:val="24"/>
+        </w:rPr>
+        <w:t>In the application, t</w:t>
+      </w:r>
+      <w:r>
+        <w:rPr>
+          <w:sz w:val="24"/>
+          <w:szCs w:val="24"/>
+        </w:rPr>
+        <w:t>h</w:t>
+      </w:r>
+      <w:r>
+        <w:rPr>
+          <w:sz w:val="24"/>
+          <w:szCs w:val="24"/>
+        </w:rPr>
+        <w:t xml:space="preserve">e student info activity </w:t>
+      </w:r>
+      <w:r>
+        <w:rPr>
+          <w:sz w:val="24"/>
+          <w:szCs w:val="24"/>
+        </w:rPr>
+        <w:t xml:space="preserve">contains a customized list view, showing a pair of </w:t>
+      </w:r>
+      <w:r>
+        <w:rPr>
+          <w:sz w:val="24"/>
+          <w:szCs w:val="24"/>
+        </w:rPr>
+        <w:t>fields</w:t>
+      </w:r>
+      <w:r>
+        <w:rPr>
+          <w:sz w:val="24"/>
+          <w:szCs w:val="24"/>
+        </w:rPr>
+        <w:t xml:space="preserve"> – value</w:t>
+      </w:r>
+      <w:r>
+        <w:rPr>
+          <w:sz w:val="24"/>
+          <w:szCs w:val="24"/>
+        </w:rPr>
+        <w:t>s</w:t>
+      </w:r>
+      <w:r>
+        <w:rPr>
+          <w:sz w:val="24"/>
+          <w:szCs w:val="24"/>
+        </w:rPr>
+        <w:t>.</w:t>
+      </w:r>
+      <w:r>
+        <w:rPr>
+          <w:sz w:val="24"/>
+          <w:szCs w:val="24"/>
+        </w:rPr>
+        <w:t xml:space="preserve"> Three new classes need to be set up to show the customized list</w:t>
+      </w:r>
+      <w:r>
+        <w:rPr>
+          <w:sz w:val="24"/>
+          <w:szCs w:val="24"/>
+        </w:rPr>
+        <w:t xml:space="preserve"> </w:t>
+      </w:r>
+      <w:r>
+        <w:rPr>
+          <w:sz w:val="24"/>
+          <w:szCs w:val="24"/>
+        </w:rPr>
+        <w:t>view.</w:t>
+      </w:r>
+    </w:p>
+    <w:p>
+      <w:pPr>
+        <w:spacing w:beforeLines="100" w:before="312" w:line="276" w:lineRule="auto"/>
+        <w:rPr>
+          <w:sz w:val="24"/>
+          <w:szCs w:val="24"/>
+        </w:rPr>
+      </w:pPr>
+      <w:r>
+        <w:rPr>
+          <w:sz w:val="24"/>
+          <w:szCs w:val="24"/>
+        </w:rPr>
+        <w:t>Holder and Info Pair classes:</w:t>
       </w:r>
     </w:p>
     <w:p>
@@ -5728,12 +5945,14 @@
       <w:r>
         <w:rPr>
           <w:noProof/>
+          <w:sz w:val="24"/>
+          <w:szCs w:val="24"/>
         </w:rPr>
         <w:drawing>
-          <wp:inline distT="0" distB="0" distL="0" distR="0" wp14:anchorId="2006BC3B" wp14:editId="2CB2B14E">
-            <wp:extent cx="5274310" cy="2082165"/>
-            <wp:effectExtent l="0" t="0" r="2540" b="0"/>
-            <wp:docPr id="19" name="图片 19"/>
+          <wp:inline distT="0" distB="0" distL="0" distR="0" wp14:anchorId="169D8FDD" wp14:editId="35A4C390">
+            <wp:extent cx="1992702" cy="1121876"/>
+            <wp:effectExtent l="0" t="0" r="7620" b="2540"/>
+            <wp:docPr id="7" name="图片 7"/>
             <wp:cNvGraphicFramePr>
               <a:graphicFrameLocks xmlns:a="http://schemas.openxmlformats.org/drawingml/2006/main" noChangeAspect="1"/>
             </wp:cNvGraphicFramePr>
@@ -5753,7 +5972,7 @@
                   <pic:spPr>
                     <a:xfrm>
                       <a:off x="0" y="0"/>
-                      <a:ext cx="5274310" cy="2082165"/>
+                      <a:ext cx="2015842" cy="1134903"/>
                     </a:xfrm>
                     <a:prstGeom prst="rect">
                       <a:avLst/>
@@ -5765,88 +5984,24 @@
           </wp:inline>
         </w:drawing>
       </w:r>
-    </w:p>
-    <w:p>
-      <w:pPr>
-        <w:spacing w:beforeLines="100" w:before="312" w:line="276" w:lineRule="auto"/>
-        <w:rPr>
-          <w:sz w:val="24"/>
-          <w:szCs w:val="24"/>
-        </w:rPr>
-      </w:pPr>
-    </w:p>
-    <w:p>
-      <w:pPr>
-        <w:spacing w:beforeLines="100" w:before="312" w:line="276" w:lineRule="auto"/>
-        <w:rPr>
-          <w:sz w:val="24"/>
-          <w:szCs w:val="24"/>
-        </w:rPr>
-      </w:pPr>
-      <w:r>
-        <w:rPr>
-          <w:rFonts w:hint="eastAsia"/>
-          <w:sz w:val="24"/>
-          <w:szCs w:val="24"/>
-        </w:rPr>
-        <w:lastRenderedPageBreak/>
-        <w:t>F</w:t>
-      </w:r>
-      <w:r>
-        <w:rPr>
-          <w:sz w:val="24"/>
-          <w:szCs w:val="24"/>
-        </w:rPr>
-        <w:t xml:space="preserve">unction </w:t>
-      </w:r>
-      <w:proofErr w:type="spellStart"/>
-      <w:r>
-        <w:rPr>
-          <w:sz w:val="24"/>
-          <w:szCs w:val="24"/>
-        </w:rPr>
-        <w:t>parse</w:t>
-      </w:r>
-      <w:r>
-        <w:rPr>
-          <w:sz w:val="24"/>
-          <w:szCs w:val="24"/>
-        </w:rPr>
-        <w:t>C</w:t>
-      </w:r>
-      <w:r>
-        <w:rPr>
-          <w:sz w:val="24"/>
-          <w:szCs w:val="24"/>
-        </w:rPr>
-        <w:t>ontent</w:t>
-      </w:r>
-      <w:proofErr w:type="spellEnd"/>
-      <w:r>
-        <w:rPr>
-          <w:sz w:val="24"/>
-          <w:szCs w:val="24"/>
-        </w:rPr>
-        <w:t xml:space="preserve"> gets name, student id card, faculty, class and grade from the website.</w:t>
-      </w:r>
-    </w:p>
-    <w:p>
-      <w:pPr>
-        <w:spacing w:beforeLines="100" w:before="312" w:line="276" w:lineRule="auto"/>
-        <w:rPr>
-          <w:sz w:val="24"/>
-          <w:szCs w:val="24"/>
-        </w:rPr>
-      </w:pPr>
+      <w:r>
+        <w:rPr>
+          <w:sz w:val="24"/>
+          <w:szCs w:val="24"/>
+        </w:rPr>
+        <w:t xml:space="preserve">   </w:t>
+      </w:r>
       <w:r>
         <w:rPr>
           <w:noProof/>
+          <w:sz w:val="24"/>
+          <w:szCs w:val="24"/>
         </w:rPr>
         <w:drawing>
-          <wp:inline distT="0" distB="0" distL="0" distR="0" wp14:anchorId="473FFC63" wp14:editId="4B5DB40B">
-            <wp:extent cx="4993813" cy="5702061"/>
+          <wp:inline distT="0" distB="0" distL="0" distR="0" wp14:anchorId="0ED5F0FF" wp14:editId="04B1AFA3">
+            <wp:extent cx="2372264" cy="1222885"/>
             <wp:effectExtent l="0" t="0" r="0" b="0"/>
-            <wp:docPr id="20" name="图片 20"/>
+            <wp:docPr id="9" name="图片 9"/>
             <wp:cNvGraphicFramePr>
               <a:graphicFrameLocks xmlns:a="http://schemas.openxmlformats.org/drawingml/2006/main" noChangeAspect="1"/>
             </wp:cNvGraphicFramePr>
@@ -5866,7 +6021,7 @@
                   <pic:spPr>
                     <a:xfrm>
                       <a:off x="0" y="0"/>
-                      <a:ext cx="5011781" cy="5722577"/>
+                      <a:ext cx="2386464" cy="1230205"/>
                     </a:xfrm>
                     <a:prstGeom prst="rect">
                       <a:avLst/>
@@ -5887,12 +6042,46 @@
           <w:szCs w:val="24"/>
         </w:rPr>
       </w:pPr>
-      <w:r>
-        <w:rPr>
-          <w:sz w:val="24"/>
-          <w:szCs w:val="24"/>
-        </w:rPr>
-        <w:t>Find content function gets substring with the beginning and ending string as a mark.</w:t>
+    </w:p>
+    <w:p>
+      <w:pPr>
+        <w:spacing w:beforeLines="100" w:before="312" w:line="276" w:lineRule="auto"/>
+        <w:rPr>
+          <w:sz w:val="24"/>
+          <w:szCs w:val="24"/>
+        </w:rPr>
+      </w:pPr>
+    </w:p>
+    <w:p>
+      <w:pPr>
+        <w:spacing w:beforeLines="100" w:before="312" w:line="276" w:lineRule="auto"/>
+        <w:rPr>
+          <w:sz w:val="24"/>
+          <w:szCs w:val="24"/>
+        </w:rPr>
+      </w:pPr>
+      <w:r>
+        <w:rPr>
+          <w:rFonts w:hint="eastAsia"/>
+          <w:sz w:val="24"/>
+          <w:szCs w:val="24"/>
+        </w:rPr>
+        <w:lastRenderedPageBreak/>
+        <w:t>A</w:t>
+      </w:r>
+      <w:r>
+        <w:rPr>
+          <w:sz w:val="24"/>
+          <w:szCs w:val="24"/>
+        </w:rPr>
+        <w:t>dapter</w:t>
+      </w:r>
+      <w:r>
+        <w:rPr>
+          <w:sz w:val="24"/>
+          <w:szCs w:val="24"/>
+        </w:rPr>
+        <w:t xml:space="preserve"> class:</w:t>
       </w:r>
     </w:p>
     <w:p>
@@ -5908,10 +6097,10 @@
           <w:noProof/>
         </w:rPr>
         <w:drawing>
-          <wp:inline distT="0" distB="0" distL="0" distR="0" wp14:anchorId="42BFD5EC" wp14:editId="4E8CF68B">
-            <wp:extent cx="3559395" cy="1285336"/>
-            <wp:effectExtent l="0" t="0" r="3175" b="0"/>
-            <wp:docPr id="21" name="图片 21"/>
+          <wp:inline distT="0" distB="0" distL="0" distR="0" wp14:anchorId="4DD27A9B" wp14:editId="382FA7DF">
+            <wp:extent cx="5274310" cy="3232785"/>
+            <wp:effectExtent l="0" t="0" r="2540" b="5715"/>
+            <wp:docPr id="18" name="图片 18"/>
             <wp:cNvGraphicFramePr>
               <a:graphicFrameLocks xmlns:a="http://schemas.openxmlformats.org/drawingml/2006/main" noChangeAspect="1"/>
             </wp:cNvGraphicFramePr>
@@ -5931,7 +6120,7 @@
                   <pic:spPr>
                     <a:xfrm>
                       <a:off x="0" y="0"/>
-                      <a:ext cx="3597015" cy="1298921"/>
+                      <a:ext cx="5274310" cy="3232785"/>
                     </a:xfrm>
                     <a:prstGeom prst="rect">
                       <a:avLst/>
@@ -5954,25 +6143,18 @@
       </w:pPr>
       <w:r>
         <w:rPr>
-          <w:sz w:val="24"/>
-          <w:szCs w:val="24"/>
-        </w:rPr>
-        <w:lastRenderedPageBreak/>
-        <w:t>The ID card can be used to get the gender, DOB and origin of a student.</w:t>
-      </w:r>
-      <w:r>
-        <w:rPr>
-          <w:sz w:val="24"/>
-          <w:szCs w:val="24"/>
-        </w:rPr>
-        <w:t xml:space="preserve"> The parse from zip code to city is </w:t>
-      </w:r>
-      <w:r>
-        <w:rPr>
-          <w:sz w:val="24"/>
-          <w:szCs w:val="24"/>
-        </w:rPr>
-        <w:t>made by a huge list, hidden in this document.</w:t>
+          <w:rFonts w:hint="eastAsia"/>
+          <w:sz w:val="24"/>
+          <w:szCs w:val="24"/>
+        </w:rPr>
+        <w:t>W</w:t>
+      </w:r>
+      <w:r>
+        <w:rPr>
+          <w:sz w:val="24"/>
+          <w:szCs w:val="24"/>
+        </w:rPr>
+        <w:t>hen the page is loaded, it will automatically parse student info of the user logged in.</w:t>
       </w:r>
     </w:p>
     <w:p>
@@ -5988,10 +6170,10 @@
           <w:noProof/>
         </w:rPr>
         <w:drawing>
-          <wp:inline distT="0" distB="0" distL="0" distR="0" wp14:anchorId="3820B083" wp14:editId="04F06EE2">
-            <wp:extent cx="2889849" cy="1763934"/>
-            <wp:effectExtent l="0" t="0" r="6350" b="8255"/>
-            <wp:docPr id="22" name="图片 22"/>
+          <wp:inline distT="0" distB="0" distL="0" distR="0" wp14:anchorId="2006BC3B" wp14:editId="2CB2B14E">
+            <wp:extent cx="5274310" cy="2082165"/>
+            <wp:effectExtent l="0" t="0" r="2540" b="0"/>
+            <wp:docPr id="19" name="图片 19"/>
             <wp:cNvGraphicFramePr>
               <a:graphicFrameLocks xmlns:a="http://schemas.openxmlformats.org/drawingml/2006/main" noChangeAspect="1"/>
             </wp:cNvGraphicFramePr>
@@ -6011,7 +6193,7 @@
                   <pic:spPr>
                     <a:xfrm>
                       <a:off x="0" y="0"/>
-                      <a:ext cx="2972989" cy="1814682"/>
+                      <a:ext cx="5274310" cy="2082165"/>
                     </a:xfrm>
                     <a:prstGeom prst="rect">
                       <a:avLst/>
@@ -6026,7 +6208,70 @@
     </w:p>
     <w:p>
       <w:pPr>
-        <w:spacing w:line="276" w:lineRule="auto"/>
+        <w:spacing w:beforeLines="100" w:before="312" w:line="276" w:lineRule="auto"/>
+        <w:rPr>
+          <w:sz w:val="24"/>
+          <w:szCs w:val="24"/>
+        </w:rPr>
+      </w:pPr>
+    </w:p>
+    <w:p>
+      <w:pPr>
+        <w:spacing w:beforeLines="100" w:before="312" w:line="276" w:lineRule="auto"/>
+        <w:rPr>
+          <w:sz w:val="24"/>
+          <w:szCs w:val="24"/>
+        </w:rPr>
+      </w:pPr>
+      <w:r>
+        <w:rPr>
+          <w:rFonts w:hint="eastAsia"/>
+          <w:sz w:val="24"/>
+          <w:szCs w:val="24"/>
+        </w:rPr>
+        <w:t>F</w:t>
+      </w:r>
+      <w:r>
+        <w:rPr>
+          <w:sz w:val="24"/>
+          <w:szCs w:val="24"/>
+        </w:rPr>
+        <w:t xml:space="preserve">unction </w:t>
+      </w:r>
+      <w:proofErr w:type="spellStart"/>
+      <w:r>
+        <w:rPr>
+          <w:sz w:val="24"/>
+          <w:szCs w:val="24"/>
+        </w:rPr>
+        <w:t>parse</w:t>
+      </w:r>
+      <w:r>
+        <w:rPr>
+          <w:sz w:val="24"/>
+          <w:szCs w:val="24"/>
+        </w:rPr>
+        <w:t>C</w:t>
+      </w:r>
+      <w:r>
+        <w:rPr>
+          <w:sz w:val="24"/>
+          <w:szCs w:val="24"/>
+        </w:rPr>
+        <w:t>ontent</w:t>
+      </w:r>
+      <w:proofErr w:type="spellEnd"/>
+      <w:r>
+        <w:rPr>
+          <w:sz w:val="24"/>
+          <w:szCs w:val="24"/>
+        </w:rPr>
+        <w:t xml:space="preserve"> gets name, student id card, faculty, class and grade from the website.</w:t>
+      </w:r>
+    </w:p>
+    <w:p>
+      <w:pPr>
+        <w:spacing w:beforeLines="100" w:before="312" w:line="276" w:lineRule="auto"/>
         <w:rPr>
           <w:sz w:val="24"/>
           <w:szCs w:val="24"/>
@@ -6036,11 +6281,12 @@
         <w:rPr>
           <w:noProof/>
         </w:rPr>
+        <w:lastRenderedPageBreak/>
         <w:drawing>
-          <wp:inline distT="0" distB="0" distL="0" distR="0" wp14:anchorId="340599C9" wp14:editId="1021FFD5">
-            <wp:extent cx="2872596" cy="1832128"/>
-            <wp:effectExtent l="0" t="0" r="4445" b="0"/>
-            <wp:docPr id="23" name="图片 23"/>
+          <wp:inline distT="0" distB="0" distL="0" distR="0" wp14:anchorId="473FFC63" wp14:editId="4B5DB40B">
+            <wp:extent cx="4993813" cy="5702061"/>
+            <wp:effectExtent l="0" t="0" r="0" b="0"/>
+            <wp:docPr id="20" name="图片 20"/>
             <wp:cNvGraphicFramePr>
               <a:graphicFrameLocks xmlns:a="http://schemas.openxmlformats.org/drawingml/2006/main" noChangeAspect="1"/>
             </wp:cNvGraphicFramePr>
@@ -6060,7 +6306,7 @@
                   <pic:spPr>
                     <a:xfrm>
                       <a:off x="0" y="0"/>
-                      <a:ext cx="2894754" cy="1846260"/>
+                      <a:ext cx="5011781" cy="5722577"/>
                     </a:xfrm>
                     <a:prstGeom prst="rect">
                       <a:avLst/>
@@ -6075,20 +6321,37 @@
     </w:p>
     <w:p>
       <w:pPr>
-        <w:spacing w:line="276" w:lineRule="auto"/>
+        <w:spacing w:beforeLines="100" w:before="312" w:line="276" w:lineRule="auto"/>
+        <w:rPr>
+          <w:sz w:val="24"/>
+          <w:szCs w:val="24"/>
+        </w:rPr>
+      </w:pPr>
+      <w:r>
+        <w:rPr>
+          <w:sz w:val="24"/>
+          <w:szCs w:val="24"/>
+        </w:rPr>
+        <w:t>Find content function gets substring with the beginning and ending string as a mark.</w:t>
+      </w:r>
+    </w:p>
+    <w:p>
+      <w:pPr>
+        <w:spacing w:beforeLines="100" w:before="312" w:line="276" w:lineRule="auto"/>
+        <w:rPr>
+          <w:sz w:val="24"/>
+          <w:szCs w:val="24"/>
+        </w:rPr>
+      </w:pPr>
+      <w:r>
         <w:rPr>
           <w:noProof/>
         </w:rPr>
-      </w:pPr>
-      <w:r>
-        <w:rPr>
-          <w:noProof/>
-        </w:rPr>
         <w:drawing>
-          <wp:inline distT="0" distB="0" distL="0" distR="0" wp14:anchorId="13358961" wp14:editId="27F36B9F">
-            <wp:extent cx="1584263" cy="1259456"/>
-            <wp:effectExtent l="0" t="0" r="0" b="0"/>
-            <wp:docPr id="24" name="图片 24"/>
+          <wp:inline distT="0" distB="0" distL="0" distR="0" wp14:anchorId="42BFD5EC" wp14:editId="4E8CF68B">
+            <wp:extent cx="3559395" cy="1285336"/>
+            <wp:effectExtent l="0" t="0" r="3175" b="0"/>
+            <wp:docPr id="21" name="图片 21"/>
             <wp:cNvGraphicFramePr>
               <a:graphicFrameLocks xmlns:a="http://schemas.openxmlformats.org/drawingml/2006/main" noChangeAspect="1"/>
             </wp:cNvGraphicFramePr>
@@ -6108,7 +6371,7 @@
                   <pic:spPr>
                     <a:xfrm>
                       <a:off x="0" y="0"/>
-                      <a:ext cx="1610908" cy="1280638"/>
+                      <a:ext cx="3597015" cy="1298921"/>
                     </a:xfrm>
                     <a:prstGeom prst="rect">
                       <a:avLst/>
@@ -6129,27 +6392,45 @@
           <w:szCs w:val="24"/>
         </w:rPr>
       </w:pPr>
-      <w:r>
-        <w:rPr>
-          <w:rFonts w:hint="eastAsia"/>
-          <w:sz w:val="24"/>
-          <w:szCs w:val="24"/>
-        </w:rPr>
-        <w:t>T</w:t>
-      </w:r>
-      <w:r>
-        <w:rPr>
-          <w:sz w:val="24"/>
-          <w:szCs w:val="24"/>
-        </w:rPr>
-        <w:t>he function to write info in to the list view</w:t>
-      </w:r>
-      <w:r>
-        <w:rPr>
-          <w:sz w:val="24"/>
-          <w:szCs w:val="24"/>
-        </w:rPr>
-        <w:t xml:space="preserve"> is shown below.</w:t>
+    </w:p>
+    <w:p>
+      <w:pPr>
+        <w:spacing w:beforeLines="100" w:before="312" w:line="276" w:lineRule="auto"/>
+        <w:rPr>
+          <w:sz w:val="24"/>
+          <w:szCs w:val="24"/>
+        </w:rPr>
+      </w:pPr>
+    </w:p>
+    <w:p>
+      <w:pPr>
+        <w:spacing w:beforeLines="100" w:before="312" w:line="276" w:lineRule="auto"/>
+        <w:rPr>
+          <w:sz w:val="24"/>
+          <w:szCs w:val="24"/>
+        </w:rPr>
+      </w:pPr>
+      <w:r>
+        <w:rPr>
+          <w:sz w:val="24"/>
+          <w:szCs w:val="24"/>
+        </w:rPr>
+        <w:lastRenderedPageBreak/>
+        <w:t>The ID card can be used to get the gender, DOB and origin of a student.</w:t>
+      </w:r>
+      <w:r>
+        <w:rPr>
+          <w:sz w:val="24"/>
+          <w:szCs w:val="24"/>
+        </w:rPr>
+        <w:t xml:space="preserve"> The parse from zip code to city is </w:t>
+      </w:r>
+      <w:r>
+        <w:rPr>
+          <w:sz w:val="24"/>
+          <w:szCs w:val="24"/>
+        </w:rPr>
+        <w:t>made by a huge list, hidden in this document.</w:t>
       </w:r>
     </w:p>
     <w:p>
@@ -6165,10 +6446,10 @@
           <w:noProof/>
         </w:rPr>
         <w:drawing>
-          <wp:inline distT="0" distB="0" distL="0" distR="0" wp14:anchorId="44B54FBF" wp14:editId="7C7F1BFF">
-            <wp:extent cx="2769079" cy="1079188"/>
-            <wp:effectExtent l="0" t="0" r="0" b="6985"/>
-            <wp:docPr id="26" name="图片 26"/>
+          <wp:inline distT="0" distB="0" distL="0" distR="0" wp14:anchorId="3820B083" wp14:editId="04F06EE2">
+            <wp:extent cx="2889849" cy="1763934"/>
+            <wp:effectExtent l="0" t="0" r="6350" b="8255"/>
+            <wp:docPr id="22" name="图片 22"/>
             <wp:cNvGraphicFramePr>
               <a:graphicFrameLocks xmlns:a="http://schemas.openxmlformats.org/drawingml/2006/main" noChangeAspect="1"/>
             </wp:cNvGraphicFramePr>
@@ -6188,7 +6469,7 @@
                   <pic:spPr>
                     <a:xfrm>
                       <a:off x="0" y="0"/>
-                      <a:ext cx="2793904" cy="1088863"/>
+                      <a:ext cx="2972989" cy="1814682"/>
                     </a:xfrm>
                     <a:prstGeom prst="rect">
                       <a:avLst/>
@@ -6203,31 +6484,7 @@
     </w:p>
     <w:p>
       <w:pPr>
-        <w:spacing w:beforeLines="100" w:before="312" w:line="276" w:lineRule="auto"/>
-        <w:rPr>
-          <w:sz w:val="24"/>
-          <w:szCs w:val="24"/>
-        </w:rPr>
-      </w:pPr>
-      <w:r>
-        <w:rPr>
-          <w:rFonts w:hint="eastAsia"/>
-          <w:sz w:val="24"/>
-          <w:szCs w:val="24"/>
-        </w:rPr>
-        <w:t>S</w:t>
-      </w:r>
-      <w:r>
-        <w:rPr>
-          <w:sz w:val="24"/>
-          <w:szCs w:val="24"/>
-        </w:rPr>
-        <w:t>ince the faculty name is written in Chinese, it needs to be translated into English.</w:t>
-      </w:r>
-    </w:p>
-    <w:p>
-      <w:pPr>
-        <w:spacing w:beforeLines="100" w:before="312" w:line="276" w:lineRule="auto"/>
+        <w:spacing w:line="276" w:lineRule="auto"/>
         <w:rPr>
           <w:sz w:val="24"/>
           <w:szCs w:val="24"/>
@@ -6237,12 +6494,11 @@
         <w:rPr>
           <w:noProof/>
         </w:rPr>
-        <w:lastRenderedPageBreak/>
         <w:drawing>
-          <wp:inline distT="0" distB="0" distL="0" distR="0" wp14:anchorId="43FADF7B" wp14:editId="403BA1D6">
-            <wp:extent cx="4829175" cy="5572125"/>
-            <wp:effectExtent l="0" t="0" r="9525" b="9525"/>
-            <wp:docPr id="25" name="图片 25"/>
+          <wp:inline distT="0" distB="0" distL="0" distR="0" wp14:anchorId="340599C9" wp14:editId="1021FFD5">
+            <wp:extent cx="2872596" cy="1832128"/>
+            <wp:effectExtent l="0" t="0" r="4445" b="0"/>
+            <wp:docPr id="23" name="图片 23"/>
             <wp:cNvGraphicFramePr>
               <a:graphicFrameLocks xmlns:a="http://schemas.openxmlformats.org/drawingml/2006/main" noChangeAspect="1"/>
             </wp:cNvGraphicFramePr>
@@ -6262,7 +6518,7 @@
                   <pic:spPr>
                     <a:xfrm>
                       <a:off x="0" y="0"/>
-                      <a:ext cx="4829175" cy="5572125"/>
+                      <a:ext cx="2894754" cy="1846260"/>
                     </a:xfrm>
                     <a:prstGeom prst="rect">
                       <a:avLst/>
@@ -6277,59 +6533,20 @@
     </w:p>
     <w:p>
       <w:pPr>
-        <w:spacing w:beforeLines="100" w:before="312" w:line="276" w:lineRule="auto"/>
-        <w:rPr>
-          <w:sz w:val="24"/>
-          <w:szCs w:val="24"/>
-        </w:rPr>
-      </w:pPr>
-      <w:r>
-        <w:rPr>
-          <w:rFonts w:hint="eastAsia"/>
-          <w:sz w:val="24"/>
-          <w:szCs w:val="24"/>
-        </w:rPr>
-        <w:t>W</w:t>
-      </w:r>
-      <w:r>
-        <w:rPr>
-          <w:sz w:val="24"/>
-          <w:szCs w:val="24"/>
-        </w:rPr>
-        <w:t xml:space="preserve">hen the user inputs the new CQU ID and click on “Search” button, the system will go to find the information </w:t>
-      </w:r>
-      <w:r>
-        <w:rPr>
-          <w:sz w:val="24"/>
-          <w:szCs w:val="24"/>
-        </w:rPr>
-        <w:t>according to the input</w:t>
-      </w:r>
-      <w:r>
-        <w:rPr>
-          <w:sz w:val="24"/>
-          <w:szCs w:val="24"/>
-        </w:rPr>
-        <w:t xml:space="preserve"> ID.</w:t>
-      </w:r>
-    </w:p>
-    <w:p>
-      <w:pPr>
-        <w:spacing w:beforeLines="100" w:before="312" w:line="276" w:lineRule="auto"/>
-        <w:rPr>
-          <w:sz w:val="24"/>
-          <w:szCs w:val="24"/>
-        </w:rPr>
-      </w:pPr>
-      <w:r>
+        <w:spacing w:line="276" w:lineRule="auto"/>
         <w:rPr>
           <w:noProof/>
         </w:rPr>
+      </w:pPr>
+      <w:r>
+        <w:rPr>
+          <w:noProof/>
+        </w:rPr>
         <w:drawing>
-          <wp:inline distT="0" distB="0" distL="0" distR="0" wp14:anchorId="075CA334" wp14:editId="260AFEF5">
-            <wp:extent cx="3486150" cy="790575"/>
-            <wp:effectExtent l="0" t="0" r="0" b="9525"/>
-            <wp:docPr id="27" name="图片 27"/>
+          <wp:inline distT="0" distB="0" distL="0" distR="0" wp14:anchorId="13358961" wp14:editId="27F36B9F">
+            <wp:extent cx="1584263" cy="1259456"/>
+            <wp:effectExtent l="0" t="0" r="0" b="0"/>
+            <wp:docPr id="24" name="图片 24"/>
             <wp:cNvGraphicFramePr>
               <a:graphicFrameLocks xmlns:a="http://schemas.openxmlformats.org/drawingml/2006/main" noChangeAspect="1"/>
             </wp:cNvGraphicFramePr>
@@ -6349,6 +6566,247 @@
                   <pic:spPr>
                     <a:xfrm>
                       <a:off x="0" y="0"/>
+                      <a:ext cx="1610908" cy="1280638"/>
+                    </a:xfrm>
+                    <a:prstGeom prst="rect">
+                      <a:avLst/>
+                    </a:prstGeom>
+                  </pic:spPr>
+                </pic:pic>
+              </a:graphicData>
+            </a:graphic>
+          </wp:inline>
+        </w:drawing>
+      </w:r>
+    </w:p>
+    <w:p>
+      <w:pPr>
+        <w:spacing w:beforeLines="100" w:before="312" w:line="276" w:lineRule="auto"/>
+        <w:rPr>
+          <w:sz w:val="24"/>
+          <w:szCs w:val="24"/>
+        </w:rPr>
+      </w:pPr>
+      <w:r>
+        <w:rPr>
+          <w:rFonts w:hint="eastAsia"/>
+          <w:sz w:val="24"/>
+          <w:szCs w:val="24"/>
+        </w:rPr>
+        <w:t>T</w:t>
+      </w:r>
+      <w:r>
+        <w:rPr>
+          <w:sz w:val="24"/>
+          <w:szCs w:val="24"/>
+        </w:rPr>
+        <w:t>he function to write info in to the list view</w:t>
+      </w:r>
+      <w:r>
+        <w:rPr>
+          <w:sz w:val="24"/>
+          <w:szCs w:val="24"/>
+        </w:rPr>
+        <w:t xml:space="preserve"> is shown below.</w:t>
+      </w:r>
+    </w:p>
+    <w:p>
+      <w:pPr>
+        <w:spacing w:beforeLines="100" w:before="312" w:line="276" w:lineRule="auto"/>
+        <w:rPr>
+          <w:sz w:val="24"/>
+          <w:szCs w:val="24"/>
+        </w:rPr>
+      </w:pPr>
+      <w:r>
+        <w:rPr>
+          <w:noProof/>
+        </w:rPr>
+        <w:drawing>
+          <wp:inline distT="0" distB="0" distL="0" distR="0" wp14:anchorId="44B54FBF" wp14:editId="7C7F1BFF">
+            <wp:extent cx="2769079" cy="1079188"/>
+            <wp:effectExtent l="0" t="0" r="0" b="6985"/>
+            <wp:docPr id="26" name="图片 26"/>
+            <wp:cNvGraphicFramePr>
+              <a:graphicFrameLocks xmlns:a="http://schemas.openxmlformats.org/drawingml/2006/main" noChangeAspect="1"/>
+            </wp:cNvGraphicFramePr>
+            <a:graphic xmlns:a="http://schemas.openxmlformats.org/drawingml/2006/main">
+              <a:graphicData uri="http://schemas.openxmlformats.org/drawingml/2006/picture">
+                <pic:pic xmlns:pic="http://schemas.openxmlformats.org/drawingml/2006/picture">
+                  <pic:nvPicPr>
+                    <pic:cNvPr id="1" name=""/>
+                    <pic:cNvPicPr/>
+                  </pic:nvPicPr>
+                  <pic:blipFill>
+                    <a:blip r:embed="rId34"/>
+                    <a:stretch>
+                      <a:fillRect/>
+                    </a:stretch>
+                  </pic:blipFill>
+                  <pic:spPr>
+                    <a:xfrm>
+                      <a:off x="0" y="0"/>
+                      <a:ext cx="2793904" cy="1088863"/>
+                    </a:xfrm>
+                    <a:prstGeom prst="rect">
+                      <a:avLst/>
+                    </a:prstGeom>
+                  </pic:spPr>
+                </pic:pic>
+              </a:graphicData>
+            </a:graphic>
+          </wp:inline>
+        </w:drawing>
+      </w:r>
+    </w:p>
+    <w:p>
+      <w:pPr>
+        <w:spacing w:beforeLines="100" w:before="312" w:line="276" w:lineRule="auto"/>
+        <w:rPr>
+          <w:sz w:val="24"/>
+          <w:szCs w:val="24"/>
+        </w:rPr>
+      </w:pPr>
+      <w:r>
+        <w:rPr>
+          <w:rFonts w:hint="eastAsia"/>
+          <w:sz w:val="24"/>
+          <w:szCs w:val="24"/>
+        </w:rPr>
+        <w:t>S</w:t>
+      </w:r>
+      <w:r>
+        <w:rPr>
+          <w:sz w:val="24"/>
+          <w:szCs w:val="24"/>
+        </w:rPr>
+        <w:t>ince the faculty name is written in Chinese, it needs to be translated into English.</w:t>
+      </w:r>
+    </w:p>
+    <w:p>
+      <w:pPr>
+        <w:spacing w:beforeLines="100" w:before="312" w:line="276" w:lineRule="auto"/>
+        <w:rPr>
+          <w:sz w:val="24"/>
+          <w:szCs w:val="24"/>
+        </w:rPr>
+      </w:pPr>
+      <w:r>
+        <w:rPr>
+          <w:noProof/>
+        </w:rPr>
+        <w:lastRenderedPageBreak/>
+        <w:drawing>
+          <wp:inline distT="0" distB="0" distL="0" distR="0" wp14:anchorId="43FADF7B" wp14:editId="403BA1D6">
+            <wp:extent cx="4829175" cy="5572125"/>
+            <wp:effectExtent l="0" t="0" r="9525" b="9525"/>
+            <wp:docPr id="25" name="图片 25"/>
+            <wp:cNvGraphicFramePr>
+              <a:graphicFrameLocks xmlns:a="http://schemas.openxmlformats.org/drawingml/2006/main" noChangeAspect="1"/>
+            </wp:cNvGraphicFramePr>
+            <a:graphic xmlns:a="http://schemas.openxmlformats.org/drawingml/2006/main">
+              <a:graphicData uri="http://schemas.openxmlformats.org/drawingml/2006/picture">
+                <pic:pic xmlns:pic="http://schemas.openxmlformats.org/drawingml/2006/picture">
+                  <pic:nvPicPr>
+                    <pic:cNvPr id="1" name=""/>
+                    <pic:cNvPicPr/>
+                  </pic:nvPicPr>
+                  <pic:blipFill>
+                    <a:blip r:embed="rId35"/>
+                    <a:stretch>
+                      <a:fillRect/>
+                    </a:stretch>
+                  </pic:blipFill>
+                  <pic:spPr>
+                    <a:xfrm>
+                      <a:off x="0" y="0"/>
+                      <a:ext cx="4829175" cy="5572125"/>
+                    </a:xfrm>
+                    <a:prstGeom prst="rect">
+                      <a:avLst/>
+                    </a:prstGeom>
+                  </pic:spPr>
+                </pic:pic>
+              </a:graphicData>
+            </a:graphic>
+          </wp:inline>
+        </w:drawing>
+      </w:r>
+    </w:p>
+    <w:p>
+      <w:pPr>
+        <w:spacing w:beforeLines="100" w:before="312" w:line="276" w:lineRule="auto"/>
+        <w:rPr>
+          <w:sz w:val="24"/>
+          <w:szCs w:val="24"/>
+        </w:rPr>
+      </w:pPr>
+      <w:r>
+        <w:rPr>
+          <w:rFonts w:hint="eastAsia"/>
+          <w:sz w:val="24"/>
+          <w:szCs w:val="24"/>
+        </w:rPr>
+        <w:t>W</w:t>
+      </w:r>
+      <w:r>
+        <w:rPr>
+          <w:sz w:val="24"/>
+          <w:szCs w:val="24"/>
+        </w:rPr>
+        <w:t xml:space="preserve">hen the user inputs the new CQU ID and click on “Search” button, the system will go to find the information </w:t>
+      </w:r>
+      <w:r>
+        <w:rPr>
+          <w:sz w:val="24"/>
+          <w:szCs w:val="24"/>
+        </w:rPr>
+        <w:t>according to the input</w:t>
+      </w:r>
+      <w:r>
+        <w:rPr>
+          <w:sz w:val="24"/>
+          <w:szCs w:val="24"/>
+        </w:rPr>
+        <w:t xml:space="preserve"> ID.</w:t>
+      </w:r>
+    </w:p>
+    <w:p>
+      <w:pPr>
+        <w:spacing w:beforeLines="100" w:before="312" w:line="276" w:lineRule="auto"/>
+        <w:rPr>
+          <w:sz w:val="24"/>
+          <w:szCs w:val="24"/>
+        </w:rPr>
+      </w:pPr>
+      <w:r>
+        <w:rPr>
+          <w:noProof/>
+        </w:rPr>
+        <w:drawing>
+          <wp:inline distT="0" distB="0" distL="0" distR="0" wp14:anchorId="075CA334" wp14:editId="260AFEF5">
+            <wp:extent cx="3486150" cy="790575"/>
+            <wp:effectExtent l="0" t="0" r="0" b="9525"/>
+            <wp:docPr id="27" name="图片 27"/>
+            <wp:cNvGraphicFramePr>
+              <a:graphicFrameLocks xmlns:a="http://schemas.openxmlformats.org/drawingml/2006/main" noChangeAspect="1"/>
+            </wp:cNvGraphicFramePr>
+            <a:graphic xmlns:a="http://schemas.openxmlformats.org/drawingml/2006/main">
+              <a:graphicData uri="http://schemas.openxmlformats.org/drawingml/2006/picture">
+                <pic:pic xmlns:pic="http://schemas.openxmlformats.org/drawingml/2006/picture">
+                  <pic:nvPicPr>
+                    <pic:cNvPr id="1" name=""/>
+                    <pic:cNvPicPr/>
+                  </pic:nvPicPr>
+                  <pic:blipFill>
+                    <a:blip r:embed="rId36"/>
+                    <a:stretch>
+                      <a:fillRect/>
+                    </a:stretch>
+                  </pic:blipFill>
+                  <pic:spPr>
+                    <a:xfrm>
+                      <a:off x="0" y="0"/>
                       <a:ext cx="3486150" cy="790575"/>
                     </a:xfrm>
                     <a:prstGeom prst="rect">
@@ -6370,18 +6828,2183 @@
           <w:szCs w:val="24"/>
         </w:rPr>
       </w:pPr>
-    </w:p>
-    <w:p>
-      <w:pPr>
-        <w:spacing w:beforeLines="100" w:before="312" w:line="276" w:lineRule="auto"/>
+      <w:r>
         <w:rPr>
           <w:rFonts w:hint="eastAsia"/>
           <w:sz w:val="24"/>
           <w:szCs w:val="24"/>
         </w:rPr>
-      </w:pPr>
-      <w:bookmarkStart w:id="17" w:name="_GoBack"/>
+        <w:t>T</w:t>
+      </w:r>
+      <w:r>
+        <w:rPr>
+          <w:sz w:val="24"/>
+          <w:szCs w:val="24"/>
+        </w:rPr>
+        <w:t>he page on the phone looks like this:</w:t>
+      </w:r>
+    </w:p>
+    <w:p>
+      <w:pPr>
+        <w:spacing w:beforeLines="100" w:before="312" w:line="276" w:lineRule="auto"/>
+        <w:jc w:val="center"/>
+        <w:rPr>
+          <w:sz w:val="24"/>
+          <w:szCs w:val="24"/>
+        </w:rPr>
+      </w:pPr>
+      <w:r>
+        <w:rPr>
+          <w:noProof/>
+        </w:rPr>
+        <w:lastRenderedPageBreak/>
+        <w:drawing>
+          <wp:inline distT="0" distB="0" distL="0" distR="0" wp14:anchorId="5DBA5842">
+            <wp:extent cx="2533650" cy="5107390"/>
+            <wp:effectExtent l="0" t="0" r="0" b="0"/>
+            <wp:docPr id="36" name="图片 36"/>
+            <wp:cNvGraphicFramePr>
+              <a:graphicFrameLocks xmlns:a="http://schemas.openxmlformats.org/drawingml/2006/main" noChangeAspect="1"/>
+            </wp:cNvGraphicFramePr>
+            <a:graphic xmlns:a="http://schemas.openxmlformats.org/drawingml/2006/main">
+              <a:graphicData uri="http://schemas.openxmlformats.org/drawingml/2006/picture">
+                <pic:pic xmlns:pic="http://schemas.openxmlformats.org/drawingml/2006/picture">
+                  <pic:nvPicPr>
+                    <pic:cNvPr id="0" name="Picture 5"/>
+                    <pic:cNvPicPr>
+                      <a:picLocks noChangeAspect="1" noChangeArrowheads="1"/>
+                    </pic:cNvPicPr>
+                  </pic:nvPicPr>
+                  <pic:blipFill>
+                    <a:blip r:embed="rId11">
+                      <a:extLst>
+                        <a:ext uri="{28A0092B-C50C-407E-A947-70E740481C1C}">
+                          <a14:useLocalDpi xmlns:a14="http://schemas.microsoft.com/office/drawing/2010/main" val="0"/>
+                        </a:ext>
+                      </a:extLst>
+                    </a:blip>
+                    <a:srcRect/>
+                    <a:stretch>
+                      <a:fillRect/>
+                    </a:stretch>
+                  </pic:blipFill>
+                  <pic:spPr bwMode="auto">
+                    <a:xfrm>
+                      <a:off x="0" y="0"/>
+                      <a:ext cx="2617074" cy="5275558"/>
+                    </a:xfrm>
+                    <a:prstGeom prst="rect">
+                      <a:avLst/>
+                    </a:prstGeom>
+                    <a:noFill/>
+                    <a:ln>
+                      <a:noFill/>
+                    </a:ln>
+                  </pic:spPr>
+                </pic:pic>
+              </a:graphicData>
+            </a:graphic>
+          </wp:inline>
+        </w:drawing>
+      </w:r>
+    </w:p>
+    <w:p>
+      <w:pPr>
+        <w:spacing w:beforeLines="100" w:before="312" w:line="276" w:lineRule="auto"/>
+        <w:rPr>
+          <w:sz w:val="24"/>
+          <w:szCs w:val="24"/>
+        </w:rPr>
+      </w:pPr>
+    </w:p>
+    <w:p>
+      <w:pPr>
+        <w:spacing w:beforeLines="100" w:before="312" w:line="276" w:lineRule="auto"/>
+        <w:rPr>
+          <w:sz w:val="24"/>
+          <w:szCs w:val="24"/>
+        </w:rPr>
+      </w:pPr>
+    </w:p>
+    <w:p>
+      <w:pPr>
+        <w:spacing w:beforeLines="100" w:before="312" w:line="276" w:lineRule="auto"/>
+        <w:rPr>
+          <w:sz w:val="24"/>
+          <w:szCs w:val="24"/>
+        </w:rPr>
+      </w:pPr>
+    </w:p>
+    <w:p>
+      <w:pPr>
+        <w:spacing w:beforeLines="100" w:before="312" w:line="276" w:lineRule="auto"/>
+        <w:rPr>
+          <w:sz w:val="24"/>
+          <w:szCs w:val="24"/>
+        </w:rPr>
+      </w:pPr>
+    </w:p>
+    <w:p>
+      <w:pPr>
+        <w:spacing w:beforeLines="100" w:before="312" w:line="276" w:lineRule="auto"/>
+        <w:rPr>
+          <w:sz w:val="24"/>
+          <w:szCs w:val="24"/>
+        </w:rPr>
+      </w:pPr>
+    </w:p>
+    <w:p>
+      <w:pPr>
+        <w:spacing w:beforeLines="100" w:before="312" w:line="276" w:lineRule="auto"/>
+        <w:rPr>
+          <w:sz w:val="24"/>
+          <w:szCs w:val="24"/>
+        </w:rPr>
+      </w:pPr>
+    </w:p>
+    <w:p>
+      <w:pPr>
+        <w:spacing w:beforeLines="100" w:before="312" w:line="276" w:lineRule="auto"/>
+        <w:rPr>
+          <w:sz w:val="24"/>
+          <w:szCs w:val="24"/>
+        </w:rPr>
+      </w:pPr>
+    </w:p>
+    <w:p>
+      <w:pPr>
+        <w:spacing w:beforeLines="100" w:before="312" w:line="276" w:lineRule="auto"/>
+        <w:rPr>
+          <w:rFonts w:hint="eastAsia"/>
+          <w:sz w:val="24"/>
+          <w:szCs w:val="24"/>
+        </w:rPr>
+      </w:pPr>
+    </w:p>
+    <w:p>
+      <w:pPr>
+        <w:pStyle w:val="a7"/>
+        <w:numPr>
+          <w:ilvl w:val="1"/>
+          <w:numId w:val="1"/>
+        </w:numPr>
+        <w:spacing w:beforeLines="100" w:before="312" w:line="276" w:lineRule="auto"/>
+        <w:ind w:firstLineChars="0"/>
+        <w:outlineLvl w:val="1"/>
+        <w:rPr>
+          <w:b/>
+          <w:sz w:val="28"/>
+          <w:szCs w:val="28"/>
+        </w:rPr>
+      </w:pPr>
+      <w:bookmarkStart w:id="17" w:name="_Toc4526735"/>
+      <w:r>
+        <w:rPr>
+          <w:b/>
+          <w:sz w:val="28"/>
+          <w:szCs w:val="28"/>
+        </w:rPr>
+        <w:lastRenderedPageBreak/>
+        <w:t>Faculty Scheme</w:t>
+      </w:r>
       <w:bookmarkEnd w:id="17"/>
+    </w:p>
+    <w:p>
+      <w:pPr>
+        <w:spacing w:beforeLines="100" w:before="312" w:line="276" w:lineRule="auto"/>
+        <w:rPr>
+          <w:sz w:val="24"/>
+          <w:szCs w:val="24"/>
+        </w:rPr>
+      </w:pPr>
+      <w:r>
+        <w:rPr>
+          <w:rFonts w:hint="eastAsia"/>
+          <w:sz w:val="24"/>
+          <w:szCs w:val="24"/>
+        </w:rPr>
+        <w:t>O</w:t>
+      </w:r>
+      <w:r>
+        <w:rPr>
+          <w:sz w:val="24"/>
+          <w:szCs w:val="24"/>
+        </w:rPr>
+        <w:t>n a website, this page is found like this:</w:t>
+      </w:r>
+    </w:p>
+    <w:p>
+      <w:pPr>
+        <w:spacing w:beforeLines="100" w:before="312" w:line="276" w:lineRule="auto"/>
+        <w:rPr>
+          <w:sz w:val="24"/>
+          <w:szCs w:val="24"/>
+        </w:rPr>
+      </w:pPr>
+      <w:r>
+        <w:rPr>
+          <w:noProof/>
+        </w:rPr>
+        <w:drawing>
+          <wp:inline distT="0" distB="0" distL="0" distR="0" wp14:anchorId="75D487FA" wp14:editId="526BE69A">
+            <wp:extent cx="5274310" cy="5607685"/>
+            <wp:effectExtent l="0" t="0" r="2540" b="0"/>
+            <wp:docPr id="33" name="图片 33"/>
+            <wp:cNvGraphicFramePr>
+              <a:graphicFrameLocks xmlns:a="http://schemas.openxmlformats.org/drawingml/2006/main" noChangeAspect="1"/>
+            </wp:cNvGraphicFramePr>
+            <a:graphic xmlns:a="http://schemas.openxmlformats.org/drawingml/2006/main">
+              <a:graphicData uri="http://schemas.openxmlformats.org/drawingml/2006/picture">
+                <pic:pic xmlns:pic="http://schemas.openxmlformats.org/drawingml/2006/picture">
+                  <pic:nvPicPr>
+                    <pic:cNvPr id="1" name=""/>
+                    <pic:cNvPicPr/>
+                  </pic:nvPicPr>
+                  <pic:blipFill>
+                    <a:blip r:embed="rId37"/>
+                    <a:stretch>
+                      <a:fillRect/>
+                    </a:stretch>
+                  </pic:blipFill>
+                  <pic:spPr>
+                    <a:xfrm>
+                      <a:off x="0" y="0"/>
+                      <a:ext cx="5274310" cy="5607685"/>
+                    </a:xfrm>
+                    <a:prstGeom prst="rect">
+                      <a:avLst/>
+                    </a:prstGeom>
+                  </pic:spPr>
+                </pic:pic>
+              </a:graphicData>
+            </a:graphic>
+          </wp:inline>
+        </w:drawing>
+      </w:r>
+    </w:p>
+    <w:p>
+      <w:pPr>
+        <w:spacing w:beforeLines="100" w:before="312" w:line="276" w:lineRule="auto"/>
+        <w:rPr>
+          <w:sz w:val="24"/>
+          <w:szCs w:val="24"/>
+        </w:rPr>
+      </w:pPr>
+      <w:r>
+        <w:rPr>
+          <w:sz w:val="24"/>
+          <w:szCs w:val="24"/>
+        </w:rPr>
+        <w:t>In the application, t</w:t>
+      </w:r>
+      <w:r>
+        <w:rPr>
+          <w:sz w:val="24"/>
+          <w:szCs w:val="24"/>
+        </w:rPr>
+        <w:t>he page confirms the needed information of a faculty and download it from the target page. Then it is shown in a web view assisted by PDF.js supported by Mozilla.</w:t>
+      </w:r>
+    </w:p>
+    <w:p>
+      <w:pPr>
+        <w:spacing w:beforeLines="100" w:before="312" w:line="276" w:lineRule="auto"/>
+        <w:rPr>
+          <w:sz w:val="24"/>
+          <w:szCs w:val="24"/>
+        </w:rPr>
+      </w:pPr>
+      <w:r>
+        <w:rPr>
+          <w:noProof/>
+        </w:rPr>
+        <w:lastRenderedPageBreak/>
+        <w:drawing>
+          <wp:inline distT="0" distB="0" distL="0" distR="0" wp14:anchorId="4F816F18" wp14:editId="7A7F4409">
+            <wp:extent cx="5274310" cy="5567680"/>
+            <wp:effectExtent l="0" t="0" r="2540" b="0"/>
+            <wp:docPr id="28" name="图片 28"/>
+            <wp:cNvGraphicFramePr>
+              <a:graphicFrameLocks xmlns:a="http://schemas.openxmlformats.org/drawingml/2006/main" noChangeAspect="1"/>
+            </wp:cNvGraphicFramePr>
+            <a:graphic xmlns:a="http://schemas.openxmlformats.org/drawingml/2006/main">
+              <a:graphicData uri="http://schemas.openxmlformats.org/drawingml/2006/picture">
+                <pic:pic xmlns:pic="http://schemas.openxmlformats.org/drawingml/2006/picture">
+                  <pic:nvPicPr>
+                    <pic:cNvPr id="1" name=""/>
+                    <pic:cNvPicPr/>
+                  </pic:nvPicPr>
+                  <pic:blipFill>
+                    <a:blip r:embed="rId38"/>
+                    <a:stretch>
+                      <a:fillRect/>
+                    </a:stretch>
+                  </pic:blipFill>
+                  <pic:spPr>
+                    <a:xfrm>
+                      <a:off x="0" y="0"/>
+                      <a:ext cx="5274310" cy="5567680"/>
+                    </a:xfrm>
+                    <a:prstGeom prst="rect">
+                      <a:avLst/>
+                    </a:prstGeom>
+                  </pic:spPr>
+                </pic:pic>
+              </a:graphicData>
+            </a:graphic>
+          </wp:inline>
+        </w:drawing>
+      </w:r>
+    </w:p>
+    <w:p>
+      <w:pPr>
+        <w:spacing w:beforeLines="100" w:before="312" w:line="276" w:lineRule="auto"/>
+        <w:rPr>
+          <w:rFonts w:hint="eastAsia"/>
+          <w:sz w:val="24"/>
+          <w:szCs w:val="24"/>
+        </w:rPr>
+      </w:pPr>
+      <w:r>
+        <w:rPr>
+          <w:sz w:val="24"/>
+          <w:szCs w:val="24"/>
+        </w:rPr>
+        <w:t>In this activity, we wrote a customized download utility.</w:t>
+      </w:r>
+      <w:r>
+        <w:rPr>
+          <w:rFonts w:hint="eastAsia"/>
+          <w:sz w:val="24"/>
+          <w:szCs w:val="24"/>
+        </w:rPr>
+        <w:t xml:space="preserve"> </w:t>
+      </w:r>
+      <w:r>
+        <w:rPr>
+          <w:rFonts w:hint="eastAsia"/>
+          <w:sz w:val="24"/>
+          <w:szCs w:val="24"/>
+        </w:rPr>
+        <w:t>T</w:t>
+      </w:r>
+      <w:r>
+        <w:rPr>
+          <w:sz w:val="24"/>
+          <w:szCs w:val="24"/>
+        </w:rPr>
+        <w:t>hen we do the download by calling it.</w:t>
+      </w:r>
+    </w:p>
+    <w:p>
+      <w:pPr>
+        <w:spacing w:beforeLines="100" w:before="312" w:line="276" w:lineRule="auto"/>
+        <w:rPr>
+          <w:sz w:val="24"/>
+          <w:szCs w:val="24"/>
+        </w:rPr>
+      </w:pPr>
+      <w:r>
+        <w:rPr>
+          <w:noProof/>
+        </w:rPr>
+        <w:lastRenderedPageBreak/>
+        <w:drawing>
+          <wp:inline distT="0" distB="0" distL="0" distR="0" wp14:anchorId="308DE94A" wp14:editId="58B60E26">
+            <wp:extent cx="4954772" cy="4344523"/>
+            <wp:effectExtent l="0" t="0" r="0" b="0"/>
+            <wp:docPr id="30" name="图片 30"/>
+            <wp:cNvGraphicFramePr>
+              <a:graphicFrameLocks xmlns:a="http://schemas.openxmlformats.org/drawingml/2006/main" noChangeAspect="1"/>
+            </wp:cNvGraphicFramePr>
+            <a:graphic xmlns:a="http://schemas.openxmlformats.org/drawingml/2006/main">
+              <a:graphicData uri="http://schemas.openxmlformats.org/drawingml/2006/picture">
+                <pic:pic xmlns:pic="http://schemas.openxmlformats.org/drawingml/2006/picture">
+                  <pic:nvPicPr>
+                    <pic:cNvPr id="1" name=""/>
+                    <pic:cNvPicPr/>
+                  </pic:nvPicPr>
+                  <pic:blipFill>
+                    <a:blip r:embed="rId39"/>
+                    <a:stretch>
+                      <a:fillRect/>
+                    </a:stretch>
+                  </pic:blipFill>
+                  <pic:spPr>
+                    <a:xfrm>
+                      <a:off x="0" y="0"/>
+                      <a:ext cx="4994088" cy="4378997"/>
+                    </a:xfrm>
+                    <a:prstGeom prst="rect">
+                      <a:avLst/>
+                    </a:prstGeom>
+                  </pic:spPr>
+                </pic:pic>
+              </a:graphicData>
+            </a:graphic>
+          </wp:inline>
+        </w:drawing>
+      </w:r>
+    </w:p>
+    <w:p>
+      <w:pPr>
+        <w:spacing w:beforeLines="100" w:before="312" w:line="276" w:lineRule="auto"/>
+        <w:rPr>
+          <w:sz w:val="24"/>
+          <w:szCs w:val="24"/>
+        </w:rPr>
+      </w:pPr>
+      <w:r>
+        <w:rPr>
+          <w:noProof/>
+        </w:rPr>
+        <w:drawing>
+          <wp:inline distT="0" distB="0" distL="0" distR="0" wp14:anchorId="58228A57" wp14:editId="73A51EAE">
+            <wp:extent cx="3976172" cy="4178595"/>
+            <wp:effectExtent l="0" t="0" r="5715" b="0"/>
+            <wp:docPr id="29" name="图片 29"/>
+            <wp:cNvGraphicFramePr>
+              <a:graphicFrameLocks xmlns:a="http://schemas.openxmlformats.org/drawingml/2006/main" noChangeAspect="1"/>
+            </wp:cNvGraphicFramePr>
+            <a:graphic xmlns:a="http://schemas.openxmlformats.org/drawingml/2006/main">
+              <a:graphicData uri="http://schemas.openxmlformats.org/drawingml/2006/picture">
+                <pic:pic xmlns:pic="http://schemas.openxmlformats.org/drawingml/2006/picture">
+                  <pic:nvPicPr>
+                    <pic:cNvPr id="1" name=""/>
+                    <pic:cNvPicPr/>
+                  </pic:nvPicPr>
+                  <pic:blipFill>
+                    <a:blip r:embed="rId40"/>
+                    <a:stretch>
+                      <a:fillRect/>
+                    </a:stretch>
+                  </pic:blipFill>
+                  <pic:spPr>
+                    <a:xfrm>
+                      <a:off x="0" y="0"/>
+                      <a:ext cx="4004757" cy="4208635"/>
+                    </a:xfrm>
+                    <a:prstGeom prst="rect">
+                      <a:avLst/>
+                    </a:prstGeom>
+                  </pic:spPr>
+                </pic:pic>
+              </a:graphicData>
+            </a:graphic>
+          </wp:inline>
+        </w:drawing>
+      </w:r>
+    </w:p>
+    <w:p>
+      <w:pPr>
+        <w:pStyle w:val="a7"/>
+        <w:numPr>
+          <w:ilvl w:val="1"/>
+          <w:numId w:val="1"/>
+        </w:numPr>
+        <w:spacing w:beforeLines="100" w:before="312" w:line="276" w:lineRule="auto"/>
+        <w:ind w:firstLineChars="0"/>
+        <w:outlineLvl w:val="1"/>
+        <w:rPr>
+          <w:b/>
+          <w:sz w:val="28"/>
+          <w:szCs w:val="28"/>
+        </w:rPr>
+      </w:pPr>
+      <w:bookmarkStart w:id="18" w:name="_Toc4526736"/>
+      <w:r>
+        <w:rPr>
+          <w:rFonts w:hint="eastAsia"/>
+          <w:b/>
+          <w:sz w:val="28"/>
+          <w:szCs w:val="28"/>
+        </w:rPr>
+        <w:lastRenderedPageBreak/>
+        <w:t>Class</w:t>
+      </w:r>
+      <w:r>
+        <w:rPr>
+          <w:b/>
+          <w:sz w:val="28"/>
+          <w:szCs w:val="28"/>
+        </w:rPr>
+        <w:t xml:space="preserve"> </w:t>
+      </w:r>
+      <w:r>
+        <w:rPr>
+          <w:rFonts w:hint="eastAsia"/>
+          <w:b/>
+          <w:sz w:val="28"/>
+          <w:szCs w:val="28"/>
+        </w:rPr>
+        <w:t>Schedule</w:t>
+      </w:r>
+      <w:bookmarkEnd w:id="18"/>
+    </w:p>
+    <w:p>
+      <w:pPr>
+        <w:spacing w:beforeLines="100" w:before="312" w:line="276" w:lineRule="auto"/>
+        <w:rPr>
+          <w:sz w:val="24"/>
+          <w:szCs w:val="24"/>
+        </w:rPr>
+      </w:pPr>
+      <w:r>
+        <w:rPr>
+          <w:sz w:val="24"/>
+          <w:szCs w:val="24"/>
+        </w:rPr>
+        <w:t>On a website, the schedule should be displayed like this:</w:t>
+      </w:r>
+    </w:p>
+    <w:p>
+      <w:pPr>
+        <w:spacing w:beforeLines="100" w:before="312" w:line="276" w:lineRule="auto"/>
+        <w:rPr>
+          <w:sz w:val="24"/>
+          <w:szCs w:val="24"/>
+        </w:rPr>
+      </w:pPr>
+      <w:r>
+        <w:rPr>
+          <w:noProof/>
+        </w:rPr>
+        <w:drawing>
+          <wp:inline distT="0" distB="0" distL="0" distR="0" wp14:anchorId="2D45ADC5" wp14:editId="72824486">
+            <wp:extent cx="5274310" cy="3911600"/>
+            <wp:effectExtent l="0" t="0" r="2540" b="0"/>
+            <wp:docPr id="35" name="图片 35"/>
+            <wp:cNvGraphicFramePr>
+              <a:graphicFrameLocks xmlns:a="http://schemas.openxmlformats.org/drawingml/2006/main" noChangeAspect="1"/>
+            </wp:cNvGraphicFramePr>
+            <a:graphic xmlns:a="http://schemas.openxmlformats.org/drawingml/2006/main">
+              <a:graphicData uri="http://schemas.openxmlformats.org/drawingml/2006/picture">
+                <pic:pic xmlns:pic="http://schemas.openxmlformats.org/drawingml/2006/picture">
+                  <pic:nvPicPr>
+                    <pic:cNvPr id="1" name=""/>
+                    <pic:cNvPicPr/>
+                  </pic:nvPicPr>
+                  <pic:blipFill>
+                    <a:blip r:embed="rId41"/>
+                    <a:stretch>
+                      <a:fillRect/>
+                    </a:stretch>
+                  </pic:blipFill>
+                  <pic:spPr>
+                    <a:xfrm>
+                      <a:off x="0" y="0"/>
+                      <a:ext cx="5274310" cy="3911600"/>
+                    </a:xfrm>
+                    <a:prstGeom prst="rect">
+                      <a:avLst/>
+                    </a:prstGeom>
+                  </pic:spPr>
+                </pic:pic>
+              </a:graphicData>
+            </a:graphic>
+          </wp:inline>
+        </w:drawing>
+      </w:r>
+    </w:p>
+    <w:p>
+      <w:pPr>
+        <w:spacing w:beforeLines="100" w:before="312" w:line="276" w:lineRule="auto"/>
+        <w:rPr>
+          <w:rFonts w:hint="eastAsia"/>
+          <w:sz w:val="24"/>
+          <w:szCs w:val="24"/>
+        </w:rPr>
+      </w:pPr>
+      <w:r>
+        <w:rPr>
+          <w:rFonts w:hint="eastAsia"/>
+          <w:sz w:val="24"/>
+          <w:szCs w:val="24"/>
+        </w:rPr>
+        <w:t>T</w:t>
+      </w:r>
+      <w:r>
+        <w:rPr>
+          <w:sz w:val="24"/>
+          <w:szCs w:val="24"/>
+        </w:rPr>
+        <w:t>his web page is shown in a form which is not quite clear for students to understand the classes they are about to take.</w:t>
+      </w:r>
+      <w:r>
+        <w:rPr>
+          <w:sz w:val="24"/>
+          <w:szCs w:val="24"/>
+        </w:rPr>
+        <w:t xml:space="preserve"> </w:t>
+      </w:r>
+      <w:proofErr w:type="gramStart"/>
+      <w:r>
+        <w:rPr>
+          <w:sz w:val="24"/>
+          <w:szCs w:val="24"/>
+        </w:rPr>
+        <w:t>So</w:t>
+      </w:r>
+      <w:proofErr w:type="gramEnd"/>
+      <w:r>
+        <w:rPr>
+          <w:sz w:val="24"/>
+          <w:szCs w:val="24"/>
+        </w:rPr>
+        <w:t xml:space="preserve"> the activity has to change the form into a table, as we always used as a class table.</w:t>
+      </w:r>
+    </w:p>
+    <w:p>
+      <w:pPr>
+        <w:spacing w:beforeLines="100" w:before="312" w:line="276" w:lineRule="auto"/>
+        <w:rPr>
+          <w:sz w:val="24"/>
+          <w:szCs w:val="24"/>
+        </w:rPr>
+      </w:pPr>
+      <w:r>
+        <w:rPr>
+          <w:sz w:val="24"/>
+          <w:szCs w:val="24"/>
+        </w:rPr>
+        <w:t>The page</w:t>
+      </w:r>
+      <w:r>
+        <w:rPr>
+          <w:sz w:val="24"/>
+          <w:szCs w:val="24"/>
+        </w:rPr>
+        <w:t xml:space="preserve"> gets class list from the server and parse it into a table form.</w:t>
+      </w:r>
+      <w:r>
+        <w:rPr>
+          <w:sz w:val="24"/>
+          <w:szCs w:val="24"/>
+        </w:rPr>
+        <w:t xml:space="preserve"> Main function is </w:t>
+      </w:r>
+      <w:r>
+        <w:rPr>
+          <w:sz w:val="24"/>
+          <w:szCs w:val="24"/>
+        </w:rPr>
+        <w:t>on find schedule function.</w:t>
+      </w:r>
+    </w:p>
+    <w:p>
+      <w:pPr>
+        <w:spacing w:beforeLines="100" w:before="312" w:line="276" w:lineRule="auto"/>
+        <w:rPr>
+          <w:sz w:val="24"/>
+          <w:szCs w:val="24"/>
+        </w:rPr>
+      </w:pPr>
+      <w:r>
+        <w:rPr>
+          <w:noProof/>
+        </w:rPr>
+        <w:drawing>
+          <wp:inline distT="0" distB="0" distL="0" distR="0" wp14:anchorId="65C8D705" wp14:editId="12181617">
+            <wp:extent cx="3505200" cy="1181100"/>
+            <wp:effectExtent l="0" t="0" r="0" b="0"/>
+            <wp:docPr id="37" name="图片 37"/>
+            <wp:cNvGraphicFramePr>
+              <a:graphicFrameLocks xmlns:a="http://schemas.openxmlformats.org/drawingml/2006/main" noChangeAspect="1"/>
+            </wp:cNvGraphicFramePr>
+            <a:graphic xmlns:a="http://schemas.openxmlformats.org/drawingml/2006/main">
+              <a:graphicData uri="http://schemas.openxmlformats.org/drawingml/2006/picture">
+                <pic:pic xmlns:pic="http://schemas.openxmlformats.org/drawingml/2006/picture">
+                  <pic:nvPicPr>
+                    <pic:cNvPr id="1" name=""/>
+                    <pic:cNvPicPr/>
+                  </pic:nvPicPr>
+                  <pic:blipFill>
+                    <a:blip r:embed="rId42"/>
+                    <a:stretch>
+                      <a:fillRect/>
+                    </a:stretch>
+                  </pic:blipFill>
+                  <pic:spPr>
+                    <a:xfrm>
+                      <a:off x="0" y="0"/>
+                      <a:ext cx="3505200" cy="1181100"/>
+                    </a:xfrm>
+                    <a:prstGeom prst="rect">
+                      <a:avLst/>
+                    </a:prstGeom>
+                  </pic:spPr>
+                </pic:pic>
+              </a:graphicData>
+            </a:graphic>
+          </wp:inline>
+        </w:drawing>
+      </w:r>
+    </w:p>
+    <w:p>
+      <w:pPr>
+        <w:spacing w:beforeLines="100" w:before="312" w:line="276" w:lineRule="auto"/>
+        <w:rPr>
+          <w:sz w:val="24"/>
+          <w:szCs w:val="24"/>
+        </w:rPr>
+      </w:pPr>
+      <w:r>
+        <w:rPr>
+          <w:sz w:val="24"/>
+          <w:szCs w:val="24"/>
+        </w:rPr>
+        <w:t xml:space="preserve">The reset table makes the initialization of the table, make sure the info </w:t>
+      </w:r>
+      <w:proofErr w:type="gramStart"/>
+      <w:r>
+        <w:rPr>
+          <w:sz w:val="24"/>
+          <w:szCs w:val="24"/>
+        </w:rPr>
+        <w:t>get</w:t>
+      </w:r>
+      <w:proofErr w:type="gramEnd"/>
+      <w:r>
+        <w:rPr>
+          <w:sz w:val="24"/>
+          <w:szCs w:val="24"/>
+        </w:rPr>
+        <w:t xml:space="preserve"> before won’t affect further search.</w:t>
+      </w:r>
+    </w:p>
+    <w:p>
+      <w:pPr>
+        <w:spacing w:beforeLines="100" w:before="312" w:line="276" w:lineRule="auto"/>
+        <w:rPr>
+          <w:sz w:val="24"/>
+          <w:szCs w:val="24"/>
+        </w:rPr>
+      </w:pPr>
+      <w:r>
+        <w:rPr>
+          <w:noProof/>
+        </w:rPr>
+        <w:lastRenderedPageBreak/>
+        <w:drawing>
+          <wp:inline distT="0" distB="0" distL="0" distR="0" wp14:anchorId="06F9B0C5" wp14:editId="0C2B488B">
+            <wp:extent cx="5274310" cy="2378710"/>
+            <wp:effectExtent l="0" t="0" r="2540" b="2540"/>
+            <wp:docPr id="38" name="图片 38"/>
+            <wp:cNvGraphicFramePr>
+              <a:graphicFrameLocks xmlns:a="http://schemas.openxmlformats.org/drawingml/2006/main" noChangeAspect="1"/>
+            </wp:cNvGraphicFramePr>
+            <a:graphic xmlns:a="http://schemas.openxmlformats.org/drawingml/2006/main">
+              <a:graphicData uri="http://schemas.openxmlformats.org/drawingml/2006/picture">
+                <pic:pic xmlns:pic="http://schemas.openxmlformats.org/drawingml/2006/picture">
+                  <pic:nvPicPr>
+                    <pic:cNvPr id="1" name=""/>
+                    <pic:cNvPicPr/>
+                  </pic:nvPicPr>
+                  <pic:blipFill>
+                    <a:blip r:embed="rId43"/>
+                    <a:stretch>
+                      <a:fillRect/>
+                    </a:stretch>
+                  </pic:blipFill>
+                  <pic:spPr>
+                    <a:xfrm>
+                      <a:off x="0" y="0"/>
+                      <a:ext cx="5274310" cy="2378710"/>
+                    </a:xfrm>
+                    <a:prstGeom prst="rect">
+                      <a:avLst/>
+                    </a:prstGeom>
+                  </pic:spPr>
+                </pic:pic>
+              </a:graphicData>
+            </a:graphic>
+          </wp:inline>
+        </w:drawing>
+      </w:r>
+    </w:p>
+    <w:p>
+      <w:pPr>
+        <w:spacing w:beforeLines="100" w:before="312" w:line="276" w:lineRule="auto"/>
+        <w:rPr>
+          <w:sz w:val="24"/>
+          <w:szCs w:val="24"/>
+        </w:rPr>
+      </w:pPr>
+      <w:r>
+        <w:rPr>
+          <w:sz w:val="24"/>
+          <w:szCs w:val="24"/>
+        </w:rPr>
+        <w:t>The get page function grabs the table from the website</w:t>
+      </w:r>
+      <w:r>
+        <w:rPr>
+          <w:sz w:val="24"/>
+          <w:szCs w:val="24"/>
+        </w:rPr>
+        <w:t>.</w:t>
+      </w:r>
+    </w:p>
+    <w:p>
+      <w:pPr>
+        <w:spacing w:beforeLines="100" w:before="312" w:line="276" w:lineRule="auto"/>
+        <w:rPr>
+          <w:sz w:val="24"/>
+          <w:szCs w:val="24"/>
+        </w:rPr>
+      </w:pPr>
+      <w:r>
+        <w:rPr>
+          <w:noProof/>
+        </w:rPr>
+        <w:drawing>
+          <wp:inline distT="0" distB="0" distL="0" distR="0" wp14:anchorId="778DAAF2" wp14:editId="0A3CAF68">
+            <wp:extent cx="5274310" cy="2578735"/>
+            <wp:effectExtent l="0" t="0" r="2540" b="0"/>
+            <wp:docPr id="39" name="图片 39"/>
+            <wp:cNvGraphicFramePr>
+              <a:graphicFrameLocks xmlns:a="http://schemas.openxmlformats.org/drawingml/2006/main" noChangeAspect="1"/>
+            </wp:cNvGraphicFramePr>
+            <a:graphic xmlns:a="http://schemas.openxmlformats.org/drawingml/2006/main">
+              <a:graphicData uri="http://schemas.openxmlformats.org/drawingml/2006/picture">
+                <pic:pic xmlns:pic="http://schemas.openxmlformats.org/drawingml/2006/picture">
+                  <pic:nvPicPr>
+                    <pic:cNvPr id="1" name=""/>
+                    <pic:cNvPicPr/>
+                  </pic:nvPicPr>
+                  <pic:blipFill>
+                    <a:blip r:embed="rId44"/>
+                    <a:stretch>
+                      <a:fillRect/>
+                    </a:stretch>
+                  </pic:blipFill>
+                  <pic:spPr>
+                    <a:xfrm>
+                      <a:off x="0" y="0"/>
+                      <a:ext cx="5274310" cy="2578735"/>
+                    </a:xfrm>
+                    <a:prstGeom prst="rect">
+                      <a:avLst/>
+                    </a:prstGeom>
+                  </pic:spPr>
+                </pic:pic>
+              </a:graphicData>
+            </a:graphic>
+          </wp:inline>
+        </w:drawing>
+      </w:r>
+    </w:p>
+    <w:p>
+      <w:pPr>
+        <w:spacing w:beforeLines="100" w:before="312" w:line="276" w:lineRule="auto"/>
+        <w:rPr>
+          <w:rFonts w:hint="eastAsia"/>
+          <w:sz w:val="24"/>
+          <w:szCs w:val="24"/>
+        </w:rPr>
+      </w:pPr>
+      <w:r>
+        <w:rPr>
+          <w:sz w:val="24"/>
+          <w:szCs w:val="24"/>
+        </w:rPr>
+        <w:t>The parse data function analyzes contents of it and put it onto the table according to time order, drawn in different colors for different courses.</w:t>
+      </w:r>
+    </w:p>
+    <w:p>
+      <w:pPr>
+        <w:spacing w:beforeLines="100" w:before="312" w:line="276" w:lineRule="auto"/>
+        <w:rPr>
+          <w:sz w:val="24"/>
+          <w:szCs w:val="24"/>
+        </w:rPr>
+      </w:pPr>
+      <w:r>
+        <w:rPr>
+          <w:noProof/>
+        </w:rPr>
+        <w:lastRenderedPageBreak/>
+        <w:drawing>
+          <wp:inline distT="0" distB="0" distL="0" distR="0" wp14:anchorId="4AB79903" wp14:editId="337CDFBB">
+            <wp:extent cx="4294410" cy="4587766"/>
+            <wp:effectExtent l="0" t="0" r="0" b="3810"/>
+            <wp:docPr id="40" name="图片 40"/>
+            <wp:cNvGraphicFramePr>
+              <a:graphicFrameLocks xmlns:a="http://schemas.openxmlformats.org/drawingml/2006/main" noChangeAspect="1"/>
+            </wp:cNvGraphicFramePr>
+            <a:graphic xmlns:a="http://schemas.openxmlformats.org/drawingml/2006/main">
+              <a:graphicData uri="http://schemas.openxmlformats.org/drawingml/2006/picture">
+                <pic:pic xmlns:pic="http://schemas.openxmlformats.org/drawingml/2006/picture">
+                  <pic:nvPicPr>
+                    <pic:cNvPr id="1" name=""/>
+                    <pic:cNvPicPr/>
+                  </pic:nvPicPr>
+                  <pic:blipFill>
+                    <a:blip r:embed="rId45"/>
+                    <a:stretch>
+                      <a:fillRect/>
+                    </a:stretch>
+                  </pic:blipFill>
+                  <pic:spPr>
+                    <a:xfrm>
+                      <a:off x="0" y="0"/>
+                      <a:ext cx="4303880" cy="4597883"/>
+                    </a:xfrm>
+                    <a:prstGeom prst="rect">
+                      <a:avLst/>
+                    </a:prstGeom>
+                  </pic:spPr>
+                </pic:pic>
+              </a:graphicData>
+            </a:graphic>
+          </wp:inline>
+        </w:drawing>
+      </w:r>
+    </w:p>
+    <w:p>
+      <w:pPr>
+        <w:spacing w:line="276" w:lineRule="auto"/>
+        <w:rPr>
+          <w:sz w:val="24"/>
+          <w:szCs w:val="24"/>
+        </w:rPr>
+      </w:pPr>
+      <w:r>
+        <w:rPr>
+          <w:noProof/>
+        </w:rPr>
+        <w:drawing>
+          <wp:inline distT="0" distB="0" distL="0" distR="0" wp14:anchorId="24D979BC" wp14:editId="182A2893">
+            <wp:extent cx="4398579" cy="4020639"/>
+            <wp:effectExtent l="0" t="0" r="2540" b="0"/>
+            <wp:docPr id="41" name="图片 41"/>
+            <wp:cNvGraphicFramePr>
+              <a:graphicFrameLocks xmlns:a="http://schemas.openxmlformats.org/drawingml/2006/main" noChangeAspect="1"/>
+            </wp:cNvGraphicFramePr>
+            <a:graphic xmlns:a="http://schemas.openxmlformats.org/drawingml/2006/main">
+              <a:graphicData uri="http://schemas.openxmlformats.org/drawingml/2006/picture">
+                <pic:pic xmlns:pic="http://schemas.openxmlformats.org/drawingml/2006/picture">
+                  <pic:nvPicPr>
+                    <pic:cNvPr id="1" name=""/>
+                    <pic:cNvPicPr/>
+                  </pic:nvPicPr>
+                  <pic:blipFill>
+                    <a:blip r:embed="rId46"/>
+                    <a:stretch>
+                      <a:fillRect/>
+                    </a:stretch>
+                  </pic:blipFill>
+                  <pic:spPr>
+                    <a:xfrm>
+                      <a:off x="0" y="0"/>
+                      <a:ext cx="4415768" cy="4036351"/>
+                    </a:xfrm>
+                    <a:prstGeom prst="rect">
+                      <a:avLst/>
+                    </a:prstGeom>
+                  </pic:spPr>
+                </pic:pic>
+              </a:graphicData>
+            </a:graphic>
+          </wp:inline>
+        </w:drawing>
+      </w:r>
+    </w:p>
+    <w:p>
+      <w:pPr>
+        <w:spacing w:line="276" w:lineRule="auto"/>
+        <w:rPr>
+          <w:rFonts w:hint="eastAsia"/>
+          <w:sz w:val="24"/>
+          <w:szCs w:val="24"/>
+        </w:rPr>
+      </w:pPr>
+      <w:r>
+        <w:rPr>
+          <w:noProof/>
+        </w:rPr>
+        <w:lastRenderedPageBreak/>
+        <w:drawing>
+          <wp:inline distT="0" distB="0" distL="0" distR="0" wp14:anchorId="48E4D4A3" wp14:editId="688BE544">
+            <wp:extent cx="4776826" cy="3052660"/>
+            <wp:effectExtent l="0" t="0" r="5080" b="0"/>
+            <wp:docPr id="42" name="图片 42"/>
+            <wp:cNvGraphicFramePr>
+              <a:graphicFrameLocks xmlns:a="http://schemas.openxmlformats.org/drawingml/2006/main" noChangeAspect="1"/>
+            </wp:cNvGraphicFramePr>
+            <a:graphic xmlns:a="http://schemas.openxmlformats.org/drawingml/2006/main">
+              <a:graphicData uri="http://schemas.openxmlformats.org/drawingml/2006/picture">
+                <pic:pic xmlns:pic="http://schemas.openxmlformats.org/drawingml/2006/picture">
+                  <pic:nvPicPr>
+                    <pic:cNvPr id="1" name=""/>
+                    <pic:cNvPicPr/>
+                  </pic:nvPicPr>
+                  <pic:blipFill>
+                    <a:blip r:embed="rId47"/>
+                    <a:stretch>
+                      <a:fillRect/>
+                    </a:stretch>
+                  </pic:blipFill>
+                  <pic:spPr>
+                    <a:xfrm>
+                      <a:off x="0" y="0"/>
+                      <a:ext cx="4793203" cy="3063126"/>
+                    </a:xfrm>
+                    <a:prstGeom prst="rect">
+                      <a:avLst/>
+                    </a:prstGeom>
+                  </pic:spPr>
+                </pic:pic>
+              </a:graphicData>
+            </a:graphic>
+          </wp:inline>
+        </w:drawing>
+      </w:r>
+    </w:p>
+    <w:p>
+      <w:pPr>
+        <w:spacing w:beforeLines="100" w:before="312" w:line="276" w:lineRule="auto"/>
+        <w:rPr>
+          <w:sz w:val="24"/>
+          <w:szCs w:val="24"/>
+        </w:rPr>
+      </w:pPr>
+      <w:r>
+        <w:rPr>
+          <w:rFonts w:hint="eastAsia"/>
+          <w:sz w:val="24"/>
+          <w:szCs w:val="24"/>
+        </w:rPr>
+        <w:t>T</w:t>
+      </w:r>
+      <w:r>
+        <w:rPr>
+          <w:sz w:val="24"/>
+          <w:szCs w:val="24"/>
+        </w:rPr>
+        <w:t xml:space="preserve">he </w:t>
+      </w:r>
+      <w:r>
+        <w:rPr>
+          <w:sz w:val="24"/>
+          <w:szCs w:val="24"/>
+        </w:rPr>
+        <w:t>parsed course table looks like this:</w:t>
+      </w:r>
+    </w:p>
+    <w:p>
+      <w:pPr>
+        <w:spacing w:beforeLines="100" w:before="312" w:line="276" w:lineRule="auto"/>
+        <w:jc w:val="center"/>
+        <w:rPr>
+          <w:sz w:val="24"/>
+          <w:szCs w:val="24"/>
+        </w:rPr>
+      </w:pPr>
+      <w:r>
+        <w:rPr>
+          <w:noProof/>
+        </w:rPr>
+        <w:drawing>
+          <wp:inline distT="0" distB="0" distL="0" distR="0" wp14:anchorId="2486F747" wp14:editId="68C9260C">
+            <wp:extent cx="2209191" cy="4452976"/>
+            <wp:effectExtent l="0" t="0" r="635" b="5080"/>
+            <wp:docPr id="43" name="图片 43"/>
+            <wp:cNvGraphicFramePr>
+              <a:graphicFrameLocks xmlns:a="http://schemas.openxmlformats.org/drawingml/2006/main" noChangeAspect="1"/>
+            </wp:cNvGraphicFramePr>
+            <a:graphic xmlns:a="http://schemas.openxmlformats.org/drawingml/2006/main">
+              <a:graphicData uri="http://schemas.openxmlformats.org/drawingml/2006/picture">
+                <pic:pic xmlns:pic="http://schemas.openxmlformats.org/drawingml/2006/picture">
+                  <pic:nvPicPr>
+                    <pic:cNvPr id="0" name="Picture 10"/>
+                    <pic:cNvPicPr>
+                      <a:picLocks noChangeAspect="1" noChangeArrowheads="1"/>
+                    </pic:cNvPicPr>
+                  </pic:nvPicPr>
+                  <pic:blipFill>
+                    <a:blip r:embed="rId13">
+                      <a:extLst>
+                        <a:ext uri="{28A0092B-C50C-407E-A947-70E740481C1C}">
+                          <a14:useLocalDpi xmlns:a14="http://schemas.microsoft.com/office/drawing/2010/main" val="0"/>
+                        </a:ext>
+                      </a:extLst>
+                    </a:blip>
+                    <a:srcRect/>
+                    <a:stretch>
+                      <a:fillRect/>
+                    </a:stretch>
+                  </pic:blipFill>
+                  <pic:spPr bwMode="auto">
+                    <a:xfrm>
+                      <a:off x="0" y="0"/>
+                      <a:ext cx="2224780" cy="4484399"/>
+                    </a:xfrm>
+                    <a:prstGeom prst="rect">
+                      <a:avLst/>
+                    </a:prstGeom>
+                    <a:noFill/>
+                    <a:ln>
+                      <a:noFill/>
+                    </a:ln>
+                  </pic:spPr>
+                </pic:pic>
+              </a:graphicData>
+            </a:graphic>
+          </wp:inline>
+        </w:drawing>
+      </w:r>
+    </w:p>
+    <w:p>
+      <w:pPr>
+        <w:spacing w:beforeLines="100" w:before="312" w:line="276" w:lineRule="auto"/>
+        <w:rPr>
+          <w:rFonts w:hint="eastAsia"/>
+          <w:sz w:val="24"/>
+          <w:szCs w:val="24"/>
+        </w:rPr>
+      </w:pPr>
+    </w:p>
+    <w:p>
+      <w:pPr>
+        <w:pStyle w:val="a7"/>
+        <w:numPr>
+          <w:ilvl w:val="1"/>
+          <w:numId w:val="1"/>
+        </w:numPr>
+        <w:spacing w:beforeLines="100" w:before="312" w:line="276" w:lineRule="auto"/>
+        <w:ind w:firstLineChars="0"/>
+        <w:outlineLvl w:val="1"/>
+        <w:rPr>
+          <w:b/>
+          <w:sz w:val="28"/>
+          <w:szCs w:val="28"/>
+        </w:rPr>
+      </w:pPr>
+      <w:bookmarkStart w:id="19" w:name="_Toc4526737"/>
+      <w:r>
+        <w:rPr>
+          <w:b/>
+          <w:sz w:val="28"/>
+          <w:szCs w:val="28"/>
+        </w:rPr>
+        <w:lastRenderedPageBreak/>
+        <w:t>Course</w:t>
+      </w:r>
+      <w:r>
+        <w:rPr>
+          <w:b/>
+          <w:sz w:val="28"/>
+          <w:szCs w:val="28"/>
+        </w:rPr>
+        <w:t xml:space="preserve"> </w:t>
+      </w:r>
+      <w:r>
+        <w:rPr>
+          <w:b/>
+          <w:sz w:val="28"/>
+          <w:szCs w:val="28"/>
+        </w:rPr>
+        <w:t>Scores</w:t>
+      </w:r>
+      <w:bookmarkEnd w:id="19"/>
+    </w:p>
+    <w:p>
+      <w:pPr>
+        <w:spacing w:beforeLines="100" w:before="312" w:line="276" w:lineRule="auto"/>
+        <w:rPr>
+          <w:sz w:val="24"/>
+          <w:szCs w:val="24"/>
+        </w:rPr>
+      </w:pPr>
+      <w:r>
+        <w:rPr>
+          <w:sz w:val="24"/>
+          <w:szCs w:val="24"/>
+        </w:rPr>
+        <w:t xml:space="preserve">On a website, the </w:t>
+      </w:r>
+      <w:r>
+        <w:rPr>
+          <w:sz w:val="24"/>
+          <w:szCs w:val="24"/>
+        </w:rPr>
+        <w:t>scores</w:t>
+      </w:r>
+      <w:r>
+        <w:rPr>
+          <w:sz w:val="24"/>
+          <w:szCs w:val="24"/>
+        </w:rPr>
+        <w:t xml:space="preserve"> should be displayed like this:</w:t>
+      </w:r>
+    </w:p>
+    <w:p>
+      <w:pPr>
+        <w:spacing w:beforeLines="100" w:before="312" w:line="276" w:lineRule="auto"/>
+        <w:rPr>
+          <w:sz w:val="24"/>
+          <w:szCs w:val="24"/>
+        </w:rPr>
+      </w:pPr>
+      <w:r>
+        <w:rPr>
+          <w:noProof/>
+        </w:rPr>
+        <w:drawing>
+          <wp:inline distT="0" distB="0" distL="0" distR="0" wp14:anchorId="507B32EF" wp14:editId="494EEEDD">
+            <wp:extent cx="5274310" cy="1572895"/>
+            <wp:effectExtent l="0" t="0" r="2540" b="8255"/>
+            <wp:docPr id="44" name="图片 44"/>
+            <wp:cNvGraphicFramePr>
+              <a:graphicFrameLocks xmlns:a="http://schemas.openxmlformats.org/drawingml/2006/main" noChangeAspect="1"/>
+            </wp:cNvGraphicFramePr>
+            <a:graphic xmlns:a="http://schemas.openxmlformats.org/drawingml/2006/main">
+              <a:graphicData uri="http://schemas.openxmlformats.org/drawingml/2006/picture">
+                <pic:pic xmlns:pic="http://schemas.openxmlformats.org/drawingml/2006/picture">
+                  <pic:nvPicPr>
+                    <pic:cNvPr id="1" name=""/>
+                    <pic:cNvPicPr/>
+                  </pic:nvPicPr>
+                  <pic:blipFill>
+                    <a:blip r:embed="rId48"/>
+                    <a:stretch>
+                      <a:fillRect/>
+                    </a:stretch>
+                  </pic:blipFill>
+                  <pic:spPr>
+                    <a:xfrm>
+                      <a:off x="0" y="0"/>
+                      <a:ext cx="5274310" cy="1572895"/>
+                    </a:xfrm>
+                    <a:prstGeom prst="rect">
+                      <a:avLst/>
+                    </a:prstGeom>
+                  </pic:spPr>
+                </pic:pic>
+              </a:graphicData>
+            </a:graphic>
+          </wp:inline>
+        </w:drawing>
+      </w:r>
+    </w:p>
+    <w:p>
+      <w:pPr>
+        <w:spacing w:beforeLines="100" w:before="312" w:line="276" w:lineRule="auto"/>
+        <w:rPr>
+          <w:sz w:val="24"/>
+          <w:szCs w:val="24"/>
+        </w:rPr>
+      </w:pPr>
+      <w:r>
+        <w:rPr>
+          <w:rFonts w:hint="eastAsia"/>
+          <w:sz w:val="24"/>
+          <w:szCs w:val="24"/>
+        </w:rPr>
+        <w:t>T</w:t>
+      </w:r>
+      <w:r>
+        <w:rPr>
+          <w:sz w:val="24"/>
+          <w:szCs w:val="24"/>
+        </w:rPr>
+        <w:t>his page is clear enough, we only need to transform it on the phone.</w:t>
+      </w:r>
+    </w:p>
+    <w:p>
+      <w:pPr>
+        <w:spacing w:beforeLines="100" w:before="312" w:line="276" w:lineRule="auto"/>
+        <w:rPr>
+          <w:sz w:val="24"/>
+          <w:szCs w:val="24"/>
+        </w:rPr>
+      </w:pPr>
+      <w:r>
+        <w:rPr>
+          <w:rFonts w:hint="eastAsia"/>
+          <w:sz w:val="24"/>
+          <w:szCs w:val="24"/>
+        </w:rPr>
+        <w:t>I</w:t>
+      </w:r>
+      <w:r>
+        <w:rPr>
+          <w:sz w:val="24"/>
+          <w:szCs w:val="24"/>
+        </w:rPr>
+        <w:t>n this activity, we will use the list view set in part 4.2 again. Then the process goes similarly as what we have done in part 4.4.</w:t>
+      </w:r>
+    </w:p>
+    <w:p>
+      <w:pPr>
+        <w:spacing w:beforeLines="100" w:before="312" w:line="276" w:lineRule="auto"/>
+        <w:rPr>
+          <w:sz w:val="24"/>
+          <w:szCs w:val="24"/>
+        </w:rPr>
+      </w:pPr>
+      <w:r>
+        <w:rPr>
+          <w:noProof/>
+        </w:rPr>
+        <w:drawing>
+          <wp:inline distT="0" distB="0" distL="0" distR="0" wp14:anchorId="17DCDDB4" wp14:editId="2A0E8EE4">
+            <wp:extent cx="5274310" cy="3709035"/>
+            <wp:effectExtent l="0" t="0" r="2540" b="5715"/>
+            <wp:docPr id="45" name="图片 45"/>
+            <wp:cNvGraphicFramePr>
+              <a:graphicFrameLocks xmlns:a="http://schemas.openxmlformats.org/drawingml/2006/main" noChangeAspect="1"/>
+            </wp:cNvGraphicFramePr>
+            <a:graphic xmlns:a="http://schemas.openxmlformats.org/drawingml/2006/main">
+              <a:graphicData uri="http://schemas.openxmlformats.org/drawingml/2006/picture">
+                <pic:pic xmlns:pic="http://schemas.openxmlformats.org/drawingml/2006/picture">
+                  <pic:nvPicPr>
+                    <pic:cNvPr id="1" name=""/>
+                    <pic:cNvPicPr/>
+                  </pic:nvPicPr>
+                  <pic:blipFill>
+                    <a:blip r:embed="rId49"/>
+                    <a:stretch>
+                      <a:fillRect/>
+                    </a:stretch>
+                  </pic:blipFill>
+                  <pic:spPr>
+                    <a:xfrm>
+                      <a:off x="0" y="0"/>
+                      <a:ext cx="5274310" cy="3709035"/>
+                    </a:xfrm>
+                    <a:prstGeom prst="rect">
+                      <a:avLst/>
+                    </a:prstGeom>
+                  </pic:spPr>
+                </pic:pic>
+              </a:graphicData>
+            </a:graphic>
+          </wp:inline>
+        </w:drawing>
+      </w:r>
+    </w:p>
+    <w:p>
+      <w:pPr>
+        <w:spacing w:beforeLines="100" w:before="312" w:line="276" w:lineRule="auto"/>
+        <w:rPr>
+          <w:rFonts w:hint="eastAsia"/>
+          <w:sz w:val="24"/>
+          <w:szCs w:val="24"/>
+        </w:rPr>
+      </w:pPr>
+      <w:r>
+        <w:rPr>
+          <w:rFonts w:hint="eastAsia"/>
+          <w:sz w:val="24"/>
+          <w:szCs w:val="24"/>
+        </w:rPr>
+        <w:t>T</w:t>
+      </w:r>
+      <w:r>
+        <w:rPr>
+          <w:sz w:val="24"/>
+          <w:szCs w:val="24"/>
+        </w:rPr>
+        <w:t xml:space="preserve">he functions parse data </w:t>
+      </w:r>
+      <w:r>
+        <w:rPr>
+          <w:sz w:val="24"/>
+          <w:szCs w:val="24"/>
+        </w:rPr>
+        <w:t xml:space="preserve">has some minor changes, while the </w:t>
+      </w:r>
+      <w:r>
+        <w:rPr>
+          <w:sz w:val="24"/>
+          <w:szCs w:val="24"/>
+        </w:rPr>
+        <w:t xml:space="preserve">generate content </w:t>
+      </w:r>
+      <w:r>
+        <w:rPr>
+          <w:sz w:val="24"/>
+          <w:szCs w:val="24"/>
+        </w:rPr>
+        <w:t xml:space="preserve">function has no changes. The changed parse data function is </w:t>
+      </w:r>
+      <w:r>
+        <w:rPr>
+          <w:sz w:val="24"/>
+          <w:szCs w:val="24"/>
+        </w:rPr>
+        <w:t>shown below.</w:t>
+      </w:r>
+    </w:p>
+    <w:p>
+      <w:pPr>
+        <w:spacing w:beforeLines="100" w:before="312" w:line="276" w:lineRule="auto"/>
+        <w:rPr>
+          <w:sz w:val="24"/>
+          <w:szCs w:val="24"/>
+        </w:rPr>
+      </w:pPr>
+      <w:r>
+        <w:rPr>
+          <w:noProof/>
+        </w:rPr>
+        <w:lastRenderedPageBreak/>
+        <w:drawing>
+          <wp:inline distT="0" distB="0" distL="0" distR="0" wp14:anchorId="7BBFC216" wp14:editId="397108EC">
+            <wp:extent cx="5274310" cy="3530009"/>
+            <wp:effectExtent l="0" t="0" r="2540" b="0"/>
+            <wp:docPr id="46" name="图片 46"/>
+            <wp:cNvGraphicFramePr>
+              <a:graphicFrameLocks xmlns:a="http://schemas.openxmlformats.org/drawingml/2006/main" noChangeAspect="1"/>
+            </wp:cNvGraphicFramePr>
+            <a:graphic xmlns:a="http://schemas.openxmlformats.org/drawingml/2006/main">
+              <a:graphicData uri="http://schemas.openxmlformats.org/drawingml/2006/picture">
+                <pic:pic xmlns:pic="http://schemas.openxmlformats.org/drawingml/2006/picture">
+                  <pic:nvPicPr>
+                    <pic:cNvPr id="1" name=""/>
+                    <pic:cNvPicPr/>
+                  </pic:nvPicPr>
+                  <pic:blipFill rotWithShape="1">
+                    <a:blip r:embed="rId50"/>
+                    <a:srcRect b="26389"/>
+                    <a:stretch/>
+                  </pic:blipFill>
+                  <pic:spPr bwMode="auto">
+                    <a:xfrm>
+                      <a:off x="0" y="0"/>
+                      <a:ext cx="5274310" cy="3530009"/>
+                    </a:xfrm>
+                    <a:prstGeom prst="rect">
+                      <a:avLst/>
+                    </a:prstGeom>
+                    <a:ln>
+                      <a:noFill/>
+                    </a:ln>
+                    <a:extLst>
+                      <a:ext uri="{53640926-AAD7-44D8-BBD7-CCE9431645EC}">
+                        <a14:shadowObscured xmlns:a14="http://schemas.microsoft.com/office/drawing/2010/main"/>
+                      </a:ext>
+                    </a:extLst>
+                  </pic:spPr>
+                </pic:pic>
+              </a:graphicData>
+            </a:graphic>
+          </wp:inline>
+        </w:drawing>
+      </w:r>
+    </w:p>
+    <w:p>
+      <w:pPr>
+        <w:spacing w:beforeLines="100" w:before="312" w:line="276" w:lineRule="auto"/>
+        <w:rPr>
+          <w:sz w:val="24"/>
+          <w:szCs w:val="24"/>
+        </w:rPr>
+      </w:pPr>
+      <w:r>
+        <w:rPr>
+          <w:rFonts w:hint="eastAsia"/>
+          <w:sz w:val="24"/>
+          <w:szCs w:val="24"/>
+        </w:rPr>
+        <w:t>T</w:t>
+      </w:r>
+      <w:r>
+        <w:rPr>
+          <w:sz w:val="24"/>
+          <w:szCs w:val="24"/>
+        </w:rPr>
+        <w:t>h</w:t>
+      </w:r>
+      <w:r>
+        <w:rPr>
+          <w:sz w:val="24"/>
+          <w:szCs w:val="24"/>
+        </w:rPr>
+        <w:t>is activity looks like this:</w:t>
+      </w:r>
+    </w:p>
+    <w:p>
+      <w:pPr>
+        <w:spacing w:line="276" w:lineRule="auto"/>
+        <w:jc w:val="center"/>
+        <w:rPr>
+          <w:sz w:val="24"/>
+          <w:szCs w:val="24"/>
+        </w:rPr>
+      </w:pPr>
+      <w:r>
+        <w:rPr>
+          <w:noProof/>
+        </w:rPr>
+        <w:drawing>
+          <wp:inline distT="0" distB="0" distL="0" distR="0" wp14:anchorId="22E9D65E" wp14:editId="7FD18AD8">
+            <wp:extent cx="2136367" cy="4306186"/>
+            <wp:effectExtent l="0" t="0" r="0" b="0"/>
+            <wp:docPr id="47" name="图片 47"/>
+            <wp:cNvGraphicFramePr>
+              <a:graphicFrameLocks xmlns:a="http://schemas.openxmlformats.org/drawingml/2006/main" noChangeAspect="1"/>
+            </wp:cNvGraphicFramePr>
+            <a:graphic xmlns:a="http://schemas.openxmlformats.org/drawingml/2006/main">
+              <a:graphicData uri="http://schemas.openxmlformats.org/drawingml/2006/picture">
+                <pic:pic xmlns:pic="http://schemas.openxmlformats.org/drawingml/2006/picture">
+                  <pic:nvPicPr>
+                    <pic:cNvPr id="0" name="Picture 13"/>
+                    <pic:cNvPicPr>
+                      <a:picLocks noChangeAspect="1" noChangeArrowheads="1"/>
+                    </pic:cNvPicPr>
+                  </pic:nvPicPr>
+                  <pic:blipFill>
+                    <a:blip r:embed="rId15">
+                      <a:extLst>
+                        <a:ext uri="{28A0092B-C50C-407E-A947-70E740481C1C}">
+                          <a14:useLocalDpi xmlns:a14="http://schemas.microsoft.com/office/drawing/2010/main" val="0"/>
+                        </a:ext>
+                      </a:extLst>
+                    </a:blip>
+                    <a:srcRect/>
+                    <a:stretch>
+                      <a:fillRect/>
+                    </a:stretch>
+                  </pic:blipFill>
+                  <pic:spPr bwMode="auto">
+                    <a:xfrm>
+                      <a:off x="0" y="0"/>
+                      <a:ext cx="2229747" cy="4494408"/>
+                    </a:xfrm>
+                    <a:prstGeom prst="rect">
+                      <a:avLst/>
+                    </a:prstGeom>
+                    <a:noFill/>
+                    <a:ln>
+                      <a:noFill/>
+                    </a:ln>
+                  </pic:spPr>
+                </pic:pic>
+              </a:graphicData>
+            </a:graphic>
+          </wp:inline>
+        </w:drawing>
+      </w:r>
+    </w:p>
+    <w:p>
+      <w:pPr>
+        <w:spacing w:beforeLines="100" w:before="312" w:line="276" w:lineRule="auto"/>
+        <w:rPr>
+          <w:sz w:val="24"/>
+          <w:szCs w:val="24"/>
+        </w:rPr>
+      </w:pPr>
+    </w:p>
+    <w:p>
+      <w:pPr>
+        <w:pStyle w:val="a7"/>
+        <w:numPr>
+          <w:ilvl w:val="1"/>
+          <w:numId w:val="1"/>
+        </w:numPr>
+        <w:spacing w:beforeLines="100" w:before="312" w:line="276" w:lineRule="auto"/>
+        <w:ind w:firstLineChars="0"/>
+        <w:outlineLvl w:val="1"/>
+        <w:rPr>
+          <w:b/>
+          <w:sz w:val="28"/>
+          <w:szCs w:val="28"/>
+        </w:rPr>
+      </w:pPr>
+      <w:bookmarkStart w:id="20" w:name="_Toc4526738"/>
+      <w:r>
+        <w:rPr>
+          <w:b/>
+          <w:sz w:val="28"/>
+          <w:szCs w:val="28"/>
+        </w:rPr>
+        <w:lastRenderedPageBreak/>
+        <w:t>Score</w:t>
+      </w:r>
+      <w:r>
+        <w:rPr>
+          <w:b/>
+          <w:sz w:val="28"/>
+          <w:szCs w:val="28"/>
+        </w:rPr>
+        <w:t xml:space="preserve"> </w:t>
+      </w:r>
+      <w:r>
+        <w:rPr>
+          <w:b/>
+          <w:sz w:val="28"/>
+          <w:szCs w:val="28"/>
+        </w:rPr>
+        <w:t>Comparison</w:t>
+      </w:r>
+      <w:bookmarkEnd w:id="20"/>
+    </w:p>
+    <w:p>
+      <w:pPr>
+        <w:spacing w:beforeLines="100" w:before="312" w:line="276" w:lineRule="auto"/>
+        <w:rPr>
+          <w:sz w:val="24"/>
+          <w:szCs w:val="24"/>
+        </w:rPr>
+      </w:pPr>
+      <w:r>
+        <w:rPr>
+          <w:sz w:val="24"/>
+          <w:szCs w:val="24"/>
+        </w:rPr>
+        <w:t xml:space="preserve">On a website, </w:t>
+      </w:r>
+      <w:r>
+        <w:rPr>
+          <w:sz w:val="24"/>
+          <w:szCs w:val="24"/>
+        </w:rPr>
+        <w:t>students are never able to check other students’ scores, not to mention comparing with them.</w:t>
+      </w:r>
+      <w:r>
+        <w:rPr>
+          <w:sz w:val="24"/>
+          <w:szCs w:val="24"/>
+        </w:rPr>
+        <w:t xml:space="preserve"> However, according to the source code, there is a place where I can find other students’ scores</w:t>
+      </w:r>
+      <w:r>
+        <w:rPr>
+          <w:sz w:val="24"/>
+          <w:szCs w:val="24"/>
+        </w:rPr>
+        <w:t>. In this example, we are going to use CQU ID 20161684 as an example. The result</w:t>
+      </w:r>
+      <w:r>
+        <w:rPr>
+          <w:sz w:val="24"/>
+          <w:szCs w:val="24"/>
+        </w:rPr>
+        <w:t xml:space="preserve"> look</w:t>
+      </w:r>
+      <w:r>
+        <w:rPr>
+          <w:sz w:val="24"/>
+          <w:szCs w:val="24"/>
+        </w:rPr>
+        <w:t>s</w:t>
+      </w:r>
+      <w:r>
+        <w:rPr>
+          <w:sz w:val="24"/>
+          <w:szCs w:val="24"/>
+        </w:rPr>
+        <w:t xml:space="preserve"> like this</w:t>
+      </w:r>
+      <w:r>
+        <w:rPr>
+          <w:sz w:val="24"/>
+          <w:szCs w:val="24"/>
+        </w:rPr>
+        <w:t xml:space="preserve"> (private information has been protected).</w:t>
+      </w:r>
+    </w:p>
+    <w:p>
+      <w:pPr>
+        <w:spacing w:beforeLines="100" w:before="312" w:line="276" w:lineRule="auto"/>
+        <w:rPr>
+          <w:sz w:val="24"/>
+          <w:szCs w:val="24"/>
+        </w:rPr>
+      </w:pPr>
+      <w:r>
+        <w:rPr>
+          <w:noProof/>
+          <w:sz w:val="24"/>
+          <w:szCs w:val="24"/>
+        </w:rPr>
+        <w:drawing>
+          <wp:inline distT="0" distB="0" distL="0" distR="0">
+            <wp:extent cx="5274310" cy="1438275"/>
+            <wp:effectExtent l="0" t="0" r="2540" b="9525"/>
+            <wp:docPr id="48" name="图片 48" descr="D:\QQ\Documents\9088836\FileRecv\MobileFile\IMG_20190326_205130.png"/>
+            <wp:cNvGraphicFramePr>
+              <a:graphicFrameLocks xmlns:a="http://schemas.openxmlformats.org/drawingml/2006/main" noChangeAspect="1"/>
+            </wp:cNvGraphicFramePr>
+            <a:graphic xmlns:a="http://schemas.openxmlformats.org/drawingml/2006/main">
+              <a:graphicData uri="http://schemas.openxmlformats.org/drawingml/2006/picture">
+                <pic:pic xmlns:pic="http://schemas.openxmlformats.org/drawingml/2006/picture">
+                  <pic:nvPicPr>
+                    <pic:cNvPr id="0" name="Picture 1" descr="D:\QQ\Documents\9088836\FileRecv\MobileFile\IMG_20190326_205130.png"/>
+                    <pic:cNvPicPr>
+                      <a:picLocks noChangeAspect="1" noChangeArrowheads="1"/>
+                    </pic:cNvPicPr>
+                  </pic:nvPicPr>
+                  <pic:blipFill>
+                    <a:blip r:embed="rId51">
+                      <a:extLst>
+                        <a:ext uri="{28A0092B-C50C-407E-A947-70E740481C1C}">
+                          <a14:useLocalDpi xmlns:a14="http://schemas.microsoft.com/office/drawing/2010/main" val="0"/>
+                        </a:ext>
+                      </a:extLst>
+                    </a:blip>
+                    <a:srcRect/>
+                    <a:stretch>
+                      <a:fillRect/>
+                    </a:stretch>
+                  </pic:blipFill>
+                  <pic:spPr bwMode="auto">
+                    <a:xfrm>
+                      <a:off x="0" y="0"/>
+                      <a:ext cx="5274310" cy="1438275"/>
+                    </a:xfrm>
+                    <a:prstGeom prst="rect">
+                      <a:avLst/>
+                    </a:prstGeom>
+                    <a:noFill/>
+                    <a:ln>
+                      <a:noFill/>
+                    </a:ln>
+                  </pic:spPr>
+                </pic:pic>
+              </a:graphicData>
+            </a:graphic>
+          </wp:inline>
+        </w:drawing>
+      </w:r>
+    </w:p>
+    <w:p>
+      <w:pPr>
+        <w:spacing w:beforeLines="100" w:before="312" w:line="276" w:lineRule="auto"/>
+        <w:rPr>
+          <w:sz w:val="24"/>
+          <w:szCs w:val="24"/>
+        </w:rPr>
+      </w:pPr>
+      <w:r>
+        <w:rPr>
+          <w:rFonts w:hint="eastAsia"/>
+          <w:sz w:val="24"/>
+          <w:szCs w:val="24"/>
+        </w:rPr>
+        <w:t>A</w:t>
+      </w:r>
+      <w:r>
+        <w:rPr>
+          <w:sz w:val="24"/>
+          <w:szCs w:val="24"/>
+        </w:rPr>
+        <w:t>s a student, we do not need to know the actual score of every course of other students (actually it is bad to see because of damage of privacy). A better solution is to get the grade point average (GPA) instead of several scores. This does both calculation and comparison of GPA, which helps students a lot</w:t>
+      </w:r>
+    </w:p>
+    <w:p>
+      <w:pPr>
+        <w:spacing w:beforeLines="100" w:before="312" w:line="276" w:lineRule="auto"/>
+        <w:rPr>
+          <w:sz w:val="24"/>
+          <w:szCs w:val="24"/>
+        </w:rPr>
+      </w:pPr>
+      <w:r>
+        <w:rPr>
+          <w:sz w:val="24"/>
+          <w:szCs w:val="24"/>
+        </w:rPr>
+        <w:t>On compare function is the entrance function, generating the form to be submitted to the server</w:t>
+      </w:r>
+      <w:r>
+        <w:rPr>
+          <w:sz w:val="24"/>
+          <w:szCs w:val="24"/>
+        </w:rPr>
+        <w:t>.</w:t>
+      </w:r>
+    </w:p>
+    <w:p>
+      <w:pPr>
+        <w:spacing w:beforeLines="100" w:before="312" w:line="276" w:lineRule="auto"/>
+        <w:rPr>
+          <w:sz w:val="24"/>
+          <w:szCs w:val="24"/>
+        </w:rPr>
+      </w:pPr>
+      <w:r>
+        <w:rPr>
+          <w:noProof/>
+        </w:rPr>
+        <w:drawing>
+          <wp:inline distT="0" distB="0" distL="0" distR="0" wp14:anchorId="39840CA4" wp14:editId="3EF8BA41">
+            <wp:extent cx="4924425" cy="1333500"/>
+            <wp:effectExtent l="0" t="0" r="9525" b="0"/>
+            <wp:docPr id="49" name="图片 49"/>
+            <wp:cNvGraphicFramePr>
+              <a:graphicFrameLocks xmlns:a="http://schemas.openxmlformats.org/drawingml/2006/main" noChangeAspect="1"/>
+            </wp:cNvGraphicFramePr>
+            <a:graphic xmlns:a="http://schemas.openxmlformats.org/drawingml/2006/main">
+              <a:graphicData uri="http://schemas.openxmlformats.org/drawingml/2006/picture">
+                <pic:pic xmlns:pic="http://schemas.openxmlformats.org/drawingml/2006/picture">
+                  <pic:nvPicPr>
+                    <pic:cNvPr id="1" name=""/>
+                    <pic:cNvPicPr/>
+                  </pic:nvPicPr>
+                  <pic:blipFill>
+                    <a:blip r:embed="rId52"/>
+                    <a:stretch>
+                      <a:fillRect/>
+                    </a:stretch>
+                  </pic:blipFill>
+                  <pic:spPr>
+                    <a:xfrm>
+                      <a:off x="0" y="0"/>
+                      <a:ext cx="4924425" cy="1333500"/>
+                    </a:xfrm>
+                    <a:prstGeom prst="rect">
+                      <a:avLst/>
+                    </a:prstGeom>
+                  </pic:spPr>
+                </pic:pic>
+              </a:graphicData>
+            </a:graphic>
+          </wp:inline>
+        </w:drawing>
+      </w:r>
+    </w:p>
+    <w:p>
+      <w:pPr>
+        <w:spacing w:beforeLines="100" w:before="312" w:line="276" w:lineRule="auto"/>
+        <w:rPr>
+          <w:sz w:val="24"/>
+          <w:szCs w:val="24"/>
+        </w:rPr>
+      </w:pPr>
+      <w:r>
+        <w:rPr>
+          <w:rFonts w:hint="eastAsia"/>
+          <w:sz w:val="24"/>
+          <w:szCs w:val="24"/>
+        </w:rPr>
+        <w:t>T</w:t>
+      </w:r>
+      <w:r>
+        <w:rPr>
+          <w:sz w:val="24"/>
+          <w:szCs w:val="24"/>
+        </w:rPr>
+        <w:t>hen is the parsing process, goes like a normal one.</w:t>
+      </w:r>
+    </w:p>
+    <w:p>
+      <w:pPr>
+        <w:spacing w:beforeLines="100" w:before="312" w:line="276" w:lineRule="auto"/>
+        <w:rPr>
+          <w:sz w:val="24"/>
+          <w:szCs w:val="24"/>
+        </w:rPr>
+      </w:pPr>
+      <w:r>
+        <w:rPr>
+          <w:noProof/>
+        </w:rPr>
+        <w:lastRenderedPageBreak/>
+        <w:drawing>
+          <wp:inline distT="0" distB="0" distL="0" distR="0" wp14:anchorId="5865F6F8" wp14:editId="6A449EDF">
+            <wp:extent cx="5009505" cy="5879805"/>
+            <wp:effectExtent l="0" t="0" r="1270" b="6985"/>
+            <wp:docPr id="50" name="图片 50"/>
+            <wp:cNvGraphicFramePr>
+              <a:graphicFrameLocks xmlns:a="http://schemas.openxmlformats.org/drawingml/2006/main" noChangeAspect="1"/>
+            </wp:cNvGraphicFramePr>
+            <a:graphic xmlns:a="http://schemas.openxmlformats.org/drawingml/2006/main">
+              <a:graphicData uri="http://schemas.openxmlformats.org/drawingml/2006/picture">
+                <pic:pic xmlns:pic="http://schemas.openxmlformats.org/drawingml/2006/picture">
+                  <pic:nvPicPr>
+                    <pic:cNvPr id="1" name=""/>
+                    <pic:cNvPicPr/>
+                  </pic:nvPicPr>
+                  <pic:blipFill>
+                    <a:blip r:embed="rId53"/>
+                    <a:stretch>
+                      <a:fillRect/>
+                    </a:stretch>
+                  </pic:blipFill>
+                  <pic:spPr>
+                    <a:xfrm>
+                      <a:off x="0" y="0"/>
+                      <a:ext cx="5012584" cy="5883419"/>
+                    </a:xfrm>
+                    <a:prstGeom prst="rect">
+                      <a:avLst/>
+                    </a:prstGeom>
+                  </pic:spPr>
+                </pic:pic>
+              </a:graphicData>
+            </a:graphic>
+          </wp:inline>
+        </w:drawing>
+      </w:r>
+    </w:p>
+    <w:p>
+      <w:pPr>
+        <w:spacing w:beforeLines="100" w:before="312" w:line="276" w:lineRule="auto"/>
+        <w:rPr>
+          <w:sz w:val="24"/>
+          <w:szCs w:val="24"/>
+        </w:rPr>
+      </w:pPr>
+      <w:r>
+        <w:rPr>
+          <w:noProof/>
+        </w:rPr>
+        <w:drawing>
+          <wp:inline distT="0" distB="0" distL="0" distR="0" wp14:anchorId="60B0B1BA" wp14:editId="05DB9238">
+            <wp:extent cx="4737491" cy="2254102"/>
+            <wp:effectExtent l="0" t="0" r="6350" b="0"/>
+            <wp:docPr id="51" name="图片 51"/>
+            <wp:cNvGraphicFramePr>
+              <a:graphicFrameLocks xmlns:a="http://schemas.openxmlformats.org/drawingml/2006/main" noChangeAspect="1"/>
+            </wp:cNvGraphicFramePr>
+            <a:graphic xmlns:a="http://schemas.openxmlformats.org/drawingml/2006/main">
+              <a:graphicData uri="http://schemas.openxmlformats.org/drawingml/2006/picture">
+                <pic:pic xmlns:pic="http://schemas.openxmlformats.org/drawingml/2006/picture">
+                  <pic:nvPicPr>
+                    <pic:cNvPr id="1" name=""/>
+                    <pic:cNvPicPr/>
+                  </pic:nvPicPr>
+                  <pic:blipFill>
+                    <a:blip r:embed="rId54"/>
+                    <a:stretch>
+                      <a:fillRect/>
+                    </a:stretch>
+                  </pic:blipFill>
+                  <pic:spPr>
+                    <a:xfrm>
+                      <a:off x="0" y="0"/>
+                      <a:ext cx="4777294" cy="2273040"/>
+                    </a:xfrm>
+                    <a:prstGeom prst="rect">
+                      <a:avLst/>
+                    </a:prstGeom>
+                  </pic:spPr>
+                </pic:pic>
+              </a:graphicData>
+            </a:graphic>
+          </wp:inline>
+        </w:drawing>
+      </w:r>
+    </w:p>
+    <w:p>
+      <w:pPr>
+        <w:spacing w:beforeLines="100" w:before="312" w:line="276" w:lineRule="auto"/>
+        <w:rPr>
+          <w:sz w:val="24"/>
+          <w:szCs w:val="24"/>
+        </w:rPr>
+      </w:pPr>
+      <w:r>
+        <w:rPr>
+          <w:noProof/>
+        </w:rPr>
+        <w:lastRenderedPageBreak/>
+        <w:drawing>
+          <wp:inline distT="0" distB="0" distL="0" distR="0" wp14:anchorId="7C1DB208" wp14:editId="0A05A9B2">
+            <wp:extent cx="5274310" cy="5909310"/>
+            <wp:effectExtent l="0" t="0" r="2540" b="0"/>
+            <wp:docPr id="52" name="图片 52"/>
+            <wp:cNvGraphicFramePr>
+              <a:graphicFrameLocks xmlns:a="http://schemas.openxmlformats.org/drawingml/2006/main" noChangeAspect="1"/>
+            </wp:cNvGraphicFramePr>
+            <a:graphic xmlns:a="http://schemas.openxmlformats.org/drawingml/2006/main">
+              <a:graphicData uri="http://schemas.openxmlformats.org/drawingml/2006/picture">
+                <pic:pic xmlns:pic="http://schemas.openxmlformats.org/drawingml/2006/picture">
+                  <pic:nvPicPr>
+                    <pic:cNvPr id="1" name=""/>
+                    <pic:cNvPicPr/>
+                  </pic:nvPicPr>
+                  <pic:blipFill>
+                    <a:blip r:embed="rId55"/>
+                    <a:stretch>
+                      <a:fillRect/>
+                    </a:stretch>
+                  </pic:blipFill>
+                  <pic:spPr>
+                    <a:xfrm>
+                      <a:off x="0" y="0"/>
+                      <a:ext cx="5274310" cy="5909310"/>
+                    </a:xfrm>
+                    <a:prstGeom prst="rect">
+                      <a:avLst/>
+                    </a:prstGeom>
+                  </pic:spPr>
+                </pic:pic>
+              </a:graphicData>
+            </a:graphic>
+          </wp:inline>
+        </w:drawing>
+      </w:r>
+    </w:p>
+    <w:p>
+      <w:pPr>
+        <w:spacing w:beforeLines="100" w:before="312" w:line="276" w:lineRule="auto"/>
+        <w:rPr>
+          <w:sz w:val="24"/>
+          <w:szCs w:val="24"/>
+        </w:rPr>
+      </w:pPr>
+      <w:r>
+        <w:rPr>
+          <w:noProof/>
+        </w:rPr>
+        <w:drawing>
+          <wp:inline distT="0" distB="0" distL="0" distR="0" wp14:anchorId="35A520D1" wp14:editId="6CFB311C">
+            <wp:extent cx="4133850" cy="1314450"/>
+            <wp:effectExtent l="0" t="0" r="0" b="0"/>
+            <wp:docPr id="53" name="图片 53"/>
+            <wp:cNvGraphicFramePr>
+              <a:graphicFrameLocks xmlns:a="http://schemas.openxmlformats.org/drawingml/2006/main" noChangeAspect="1"/>
+            </wp:cNvGraphicFramePr>
+            <a:graphic xmlns:a="http://schemas.openxmlformats.org/drawingml/2006/main">
+              <a:graphicData uri="http://schemas.openxmlformats.org/drawingml/2006/picture">
+                <pic:pic xmlns:pic="http://schemas.openxmlformats.org/drawingml/2006/picture">
+                  <pic:nvPicPr>
+                    <pic:cNvPr id="1" name=""/>
+                    <pic:cNvPicPr/>
+                  </pic:nvPicPr>
+                  <pic:blipFill>
+                    <a:blip r:embed="rId56"/>
+                    <a:stretch>
+                      <a:fillRect/>
+                    </a:stretch>
+                  </pic:blipFill>
+                  <pic:spPr>
+                    <a:xfrm>
+                      <a:off x="0" y="0"/>
+                      <a:ext cx="4133850" cy="1314450"/>
+                    </a:xfrm>
+                    <a:prstGeom prst="rect">
+                      <a:avLst/>
+                    </a:prstGeom>
+                  </pic:spPr>
+                </pic:pic>
+              </a:graphicData>
+            </a:graphic>
+          </wp:inline>
+        </w:drawing>
+      </w:r>
+    </w:p>
+    <w:p>
+      <w:pPr>
+        <w:spacing w:beforeLines="100" w:before="312" w:line="276" w:lineRule="auto"/>
+        <w:rPr>
+          <w:sz w:val="24"/>
+          <w:szCs w:val="24"/>
+        </w:rPr>
+      </w:pPr>
+    </w:p>
+    <w:p>
+      <w:pPr>
+        <w:spacing w:beforeLines="100" w:before="312" w:line="276" w:lineRule="auto"/>
+        <w:rPr>
+          <w:sz w:val="24"/>
+          <w:szCs w:val="24"/>
+        </w:rPr>
+      </w:pPr>
+    </w:p>
+    <w:p>
+      <w:pPr>
+        <w:spacing w:beforeLines="100" w:before="312" w:line="276" w:lineRule="auto"/>
+        <w:rPr>
+          <w:sz w:val="24"/>
+          <w:szCs w:val="24"/>
+        </w:rPr>
+      </w:pPr>
+    </w:p>
+    <w:p>
+      <w:pPr>
+        <w:spacing w:beforeLines="100" w:before="312" w:line="276" w:lineRule="auto"/>
+        <w:rPr>
+          <w:sz w:val="24"/>
+          <w:szCs w:val="24"/>
+        </w:rPr>
+      </w:pPr>
+      <w:r>
+        <w:rPr>
+          <w:rFonts w:hint="eastAsia"/>
+          <w:sz w:val="24"/>
+          <w:szCs w:val="24"/>
+        </w:rPr>
+        <w:lastRenderedPageBreak/>
+        <w:t>T</w:t>
+      </w:r>
+      <w:r>
+        <w:rPr>
+          <w:sz w:val="24"/>
+          <w:szCs w:val="24"/>
+        </w:rPr>
+        <w:t>he result looks like this:</w:t>
+      </w:r>
+    </w:p>
+    <w:p>
+      <w:pPr>
+        <w:spacing w:beforeLines="100" w:before="312" w:line="276" w:lineRule="auto"/>
+        <w:jc w:val="center"/>
+        <w:rPr>
+          <w:rFonts w:hint="eastAsia"/>
+          <w:sz w:val="24"/>
+          <w:szCs w:val="24"/>
+        </w:rPr>
+      </w:pPr>
+      <w:r>
+        <w:rPr>
+          <w:noProof/>
+        </w:rPr>
+        <w:drawing>
+          <wp:inline distT="0" distB="0" distL="0" distR="0" wp14:anchorId="18724FF5" wp14:editId="74721CCD">
+            <wp:extent cx="2417660" cy="4876800"/>
+            <wp:effectExtent l="0" t="0" r="1905" b="0"/>
+            <wp:docPr id="54" name="图片 54"/>
+            <wp:cNvGraphicFramePr>
+              <a:graphicFrameLocks xmlns:a="http://schemas.openxmlformats.org/drawingml/2006/main" noChangeAspect="1"/>
+            </wp:cNvGraphicFramePr>
+            <a:graphic xmlns:a="http://schemas.openxmlformats.org/drawingml/2006/main">
+              <a:graphicData uri="http://schemas.openxmlformats.org/drawingml/2006/picture">
+                <pic:pic xmlns:pic="http://schemas.openxmlformats.org/drawingml/2006/picture">
+                  <pic:nvPicPr>
+                    <pic:cNvPr id="0" name="Picture 18"/>
+                    <pic:cNvPicPr>
+                      <a:picLocks noChangeAspect="1" noChangeArrowheads="1"/>
+                    </pic:cNvPicPr>
+                  </pic:nvPicPr>
+                  <pic:blipFill>
+                    <a:blip r:embed="rId18">
+                      <a:extLst>
+                        <a:ext uri="{28A0092B-C50C-407E-A947-70E740481C1C}">
+                          <a14:useLocalDpi xmlns:a14="http://schemas.microsoft.com/office/drawing/2010/main" val="0"/>
+                        </a:ext>
+                      </a:extLst>
+                    </a:blip>
+                    <a:srcRect/>
+                    <a:stretch>
+                      <a:fillRect/>
+                    </a:stretch>
+                  </pic:blipFill>
+                  <pic:spPr bwMode="auto">
+                    <a:xfrm>
+                      <a:off x="0" y="0"/>
+                      <a:ext cx="2429327" cy="4900334"/>
+                    </a:xfrm>
+                    <a:prstGeom prst="rect">
+                      <a:avLst/>
+                    </a:prstGeom>
+                    <a:noFill/>
+                    <a:ln>
+                      <a:noFill/>
+                    </a:ln>
+                  </pic:spPr>
+                </pic:pic>
+              </a:graphicData>
+            </a:graphic>
+          </wp:inline>
+        </w:drawing>
+      </w:r>
+      <w:bookmarkStart w:id="21" w:name="_GoBack"/>
+      <w:bookmarkEnd w:id="21"/>
     </w:p>
     <w:sectPr>
       <w:pgSz w:w="11906" w:h="16838"/>
@@ -6391,6 +9014,44 @@
     </w:sectPr>
   </w:body>
 </w:document>
+</file>
+
+<file path=word/endnotes.xml><?xml version="1.0" encoding="utf-8"?>
+<w:endnotes xmlns:wpc="http://schemas.microsoft.com/office/word/2010/wordprocessingCanvas" xmlns:cx="http://schemas.microsoft.com/office/drawing/2014/chartex" xmlns:cx1="http://schemas.microsoft.com/office/drawing/2015/9/8/chartex" xmlns:cx2="http://schemas.microsoft.com/office/drawing/2015/10/21/chartex" xmlns:cx3="http://schemas.microsoft.com/office/drawing/2016/5/9/chartex" xmlns:cx4="http://schemas.microsoft.com/office/drawing/2016/5/10/chartex" xmlns:cx5="http://schemas.microsoft.com/office/drawing/2016/5/11/chartex" xmlns:cx6="http://schemas.microsoft.com/office/drawing/2016/5/12/chartex" xmlns:cx7="http://schemas.microsoft.com/office/drawing/2016/5/13/chartex" xmlns:cx8="http://schemas.microsoft.com/office/drawing/2016/5/14/chartex" xmlns:mc="http://schemas.openxmlformats.org/markup-compatibility/2006" xmlns:aink="http://schemas.microsoft.com/office/drawing/2016/ink" xmlns:am3d="http://schemas.microsoft.com/office/drawing/2017/model3d" xmlns:o="urn:schemas-microsoft-com:office:office" xmlns:r="http://schemas.openxmlformats.org/officeDocument/2006/relationships" xmlns:m="http://schemas.openxmlformats.org/officeDocument/2006/math" xmlns:v="urn:schemas-microsoft-com:vml" xmlns:wp14="http://schemas.microsoft.com/office/word/2010/wordprocessingDrawing" xmlns:wp="http://schemas.openxmlformats.org/drawingml/2006/wordprocessingDrawing" xmlns:w10="urn:schemas-microsoft-com:office:word" xmlns:w="http://schemas.openxmlformats.org/wordprocessingml/2006/main" xmlns:w14="http://schemas.microsoft.com/office/word/2010/wordml" xmlns:w15="http://schemas.microsoft.com/office/word/2012/wordml" xmlns:w16cid="http://schemas.microsoft.com/office/word/2016/wordml/cid" xmlns:w16se="http://schemas.microsoft.com/office/word/2015/wordml/symex" xmlns:wpg="http://schemas.microsoft.com/office/word/2010/wordprocessingGroup" xmlns:wpi="http://schemas.microsoft.com/office/word/2010/wordprocessingInk" xmlns:wne="http://schemas.microsoft.com/office/word/2006/wordml" xmlns:wps="http://schemas.microsoft.com/office/word/2010/wordprocessingShape" mc:Ignorable="w14 w15 w16se w16cid wp14">
+  <w:endnote w:type="separator" w:id="-1">
+    <w:p>
+      <w:r>
+        <w:separator/>
+      </w:r>
+    </w:p>
+  </w:endnote>
+  <w:endnote w:type="continuationSeparator" w:id="0">
+    <w:p>
+      <w:r>
+        <w:continuationSeparator/>
+      </w:r>
+    </w:p>
+  </w:endnote>
+</w:endnotes>
+</file>
+
+<file path=word/footnotes.xml><?xml version="1.0" encoding="utf-8"?>
+<w:footnotes xmlns:wpc="http://schemas.microsoft.com/office/word/2010/wordprocessingCanvas" xmlns:cx="http://schemas.microsoft.com/office/drawing/2014/chartex" xmlns:cx1="http://schemas.microsoft.com/office/drawing/2015/9/8/chartex" xmlns:cx2="http://schemas.microsoft.com/office/drawing/2015/10/21/chartex" xmlns:cx3="http://schemas.microsoft.com/office/drawing/2016/5/9/chartex" xmlns:cx4="http://schemas.microsoft.com/office/drawing/2016/5/10/chartex" xmlns:cx5="http://schemas.microsoft.com/office/drawing/2016/5/11/chartex" xmlns:cx6="http://schemas.microsoft.com/office/drawing/2016/5/12/chartex" xmlns:cx7="http://schemas.microsoft.com/office/drawing/2016/5/13/chartex" xmlns:cx8="http://schemas.microsoft.com/office/drawing/2016/5/14/chartex" xmlns:mc="http://schemas.openxmlformats.org/markup-compatibility/2006" xmlns:aink="http://schemas.microsoft.com/office/drawing/2016/ink" xmlns:am3d="http://schemas.microsoft.com/office/drawing/2017/model3d" xmlns:o="urn:schemas-microsoft-com:office:office" xmlns:r="http://schemas.openxmlformats.org/officeDocument/2006/relationships" xmlns:m="http://schemas.openxmlformats.org/officeDocument/2006/math" xmlns:v="urn:schemas-microsoft-com:vml" xmlns:wp14="http://schemas.microsoft.com/office/word/2010/wordprocessingDrawing" xmlns:wp="http://schemas.openxmlformats.org/drawingml/2006/wordprocessingDrawing" xmlns:w10="urn:schemas-microsoft-com:office:word" xmlns:w="http://schemas.openxmlformats.org/wordprocessingml/2006/main" xmlns:w14="http://schemas.microsoft.com/office/word/2010/wordml" xmlns:w15="http://schemas.microsoft.com/office/word/2012/wordml" xmlns:w16cid="http://schemas.microsoft.com/office/word/2016/wordml/cid" xmlns:w16se="http://schemas.microsoft.com/office/word/2015/wordml/symex" xmlns:wpg="http://schemas.microsoft.com/office/word/2010/wordprocessingGroup" xmlns:wpi="http://schemas.microsoft.com/office/word/2010/wordprocessingInk" xmlns:wne="http://schemas.microsoft.com/office/word/2006/wordml" xmlns:wps="http://schemas.microsoft.com/office/word/2010/wordprocessingShape" mc:Ignorable="w14 w15 w16se w16cid wp14">
+  <w:footnote w:type="separator" w:id="-1">
+    <w:p>
+      <w:r>
+        <w:separator/>
+      </w:r>
+    </w:p>
+  </w:footnote>
+  <w:footnote w:type="continuationSeparator" w:id="0">
+    <w:p>
+      <w:r>
+        <w:continuationSeparator/>
+      </w:r>
+    </w:p>
+  </w:footnote>
+</w:footnotes>
 </file>
 
 <file path=word/numbering.xml><?xml version="1.0" encoding="utf-8"?>
@@ -7331,6 +9992,71 @@
       <w:shd w:val="clear" w:color="auto" w:fill="E1DFDD"/>
     </w:rPr>
   </w:style>
+  <w:style w:type="paragraph" w:styleId="aa">
+    <w:name w:val="header"/>
+    <w:basedOn w:val="a"/>
+    <w:link w:val="ab"/>
+    <w:uiPriority w:val="99"/>
+    <w:unhideWhenUsed/>
+    <w:rsid w:val="00B570F8"/>
+    <w:pPr>
+      <w:pBdr>
+        <w:bottom w:val="single" w:sz="6" w:space="1" w:color="auto"/>
+      </w:pBdr>
+      <w:tabs>
+        <w:tab w:val="center" w:pos="4153"/>
+        <w:tab w:val="right" w:pos="8306"/>
+      </w:tabs>
+      <w:snapToGrid w:val="0"/>
+      <w:jc w:val="center"/>
+    </w:pPr>
+    <w:rPr>
+      <w:sz w:val="18"/>
+      <w:szCs w:val="18"/>
+    </w:rPr>
+  </w:style>
+  <w:style w:type="character" w:customStyle="1" w:styleId="ab">
+    <w:name w:val="页眉 字符"/>
+    <w:basedOn w:val="a0"/>
+    <w:link w:val="aa"/>
+    <w:uiPriority w:val="99"/>
+    <w:rsid w:val="00B570F8"/>
+    <w:rPr>
+      <w:sz w:val="18"/>
+      <w:szCs w:val="18"/>
+    </w:rPr>
+  </w:style>
+  <w:style w:type="paragraph" w:styleId="ac">
+    <w:name w:val="footer"/>
+    <w:basedOn w:val="a"/>
+    <w:link w:val="ad"/>
+    <w:uiPriority w:val="99"/>
+    <w:unhideWhenUsed/>
+    <w:rsid w:val="00B570F8"/>
+    <w:pPr>
+      <w:tabs>
+        <w:tab w:val="center" w:pos="4153"/>
+        <w:tab w:val="right" w:pos="8306"/>
+      </w:tabs>
+      <w:snapToGrid w:val="0"/>
+      <w:jc w:val="left"/>
+    </w:pPr>
+    <w:rPr>
+      <w:sz w:val="18"/>
+      <w:szCs w:val="18"/>
+    </w:rPr>
+  </w:style>
+  <w:style w:type="character" w:customStyle="1" w:styleId="ad">
+    <w:name w:val="页脚 字符"/>
+    <w:basedOn w:val="a0"/>
+    <w:link w:val="ac"/>
+    <w:uiPriority w:val="99"/>
+    <w:rsid w:val="00B570F8"/>
+    <w:rPr>
+      <w:sz w:val="18"/>
+      <w:szCs w:val="18"/>
+    </w:rPr>
+  </w:style>
 </w:styles>
 </file>
 
@@ -7540,7 +10266,7 @@
 </file>
 
 <file path=customXml/itemProps1.xml><?xml version="1.0" encoding="utf-8"?>
-<ds:datastoreItem xmlns:ds="http://schemas.openxmlformats.org/officeDocument/2006/customXml" ds:itemID="{519675CB-3587-4BB2-B6D2-9703A5BF5A6D}">
+<ds:datastoreItem xmlns:ds="http://schemas.openxmlformats.org/officeDocument/2006/customXml" ds:itemID="{21E633EC-D202-4CE5-8EAB-AE0C416C1A07}">
   <ds:schemaRefs>
     <ds:schemaRef ds:uri="http://schemas.openxmlformats.org/officeDocument/2006/bibliography"/>
   </ds:schemaRefs>

</xml_diff>